<commit_message>
Lista de Remédios -ok
</commit_message>
<xml_diff>
--- a/Documentos/Lista Remédios.docx
+++ b/Documentos/Lista Remédios.docx
@@ -99,27 +99,7 @@
             <w:u w:val="single"/>
             <w:lang w:eastAsia="pt-BR"/>
           </w:rPr>
-          <w:t xml:space="preserve"> 20mg/</w:t>
-        </w:r>
-        <w:proofErr w:type="spellStart"/>
-        <w:r>
-          <w:rPr>
-            <w:rFonts w:ascii="Arial" w:eastAsia="Times New Roman" w:hAnsi="Arial" w:cs="Arial"/>
-            <w:color w:val="00AAE5"/>
-            <w:u w:val="single"/>
-            <w:lang w:eastAsia="pt-BR"/>
-          </w:rPr>
-          <w:t>mL</w:t>
-        </w:r>
-        <w:proofErr w:type="spellEnd"/>
-        <w:r>
-          <w:rPr>
-            <w:rFonts w:ascii="Arial" w:eastAsia="Times New Roman" w:hAnsi="Arial" w:cs="Arial"/>
-            <w:color w:val="00AAE5"/>
-            <w:u w:val="single"/>
-            <w:lang w:eastAsia="pt-BR"/>
-          </w:rPr>
-          <w:t>, caixa com 1 frasco com 240mL de solução de uso oral</w:t>
+          <w:t xml:space="preserve"> 20mg/mL, caixa com 1 frasco com 240mL de solução de uso oral</w:t>
         </w:r>
       </w:hyperlink>
     </w:p>
@@ -8996,6 +8976,75 @@
     </w:p>
     <w:p>
       <w:pPr>
+        <w:shd w:val="clear" w:color="auto" w:fill="FFFFFF"/>
+        <w:rPr>
+          <w:rFonts w:ascii="Arial" w:hAnsi="Arial" w:cs="Arial"/>
+          <w:color w:val="333333"/>
+          <w:sz w:val="21"/>
+          <w:szCs w:val="21"/>
+        </w:rPr>
+      </w:pPr>
+      <w:r>
+        <w:rPr>
+          <w:rFonts w:ascii="Arial" w:hAnsi="Arial" w:cs="Arial"/>
+          <w:noProof/>
+          <w:color w:val="333333"/>
+          <w:sz w:val="21"/>
+          <w:szCs w:val="21"/>
+          <w:lang w:eastAsia="pt-BR"/>
+        </w:rPr>
+        <w:drawing>
+          <wp:inline distT="0" distB="0" distL="0" distR="0">
+            <wp:extent cx="971550" cy="850106"/>
+            <wp:effectExtent l="0" t="0" r="0" b="0"/>
+            <wp:docPr id="2" name="Imagem 2" descr="2mg, caixa com 30 comprimidos"/>
+            <wp:cNvGraphicFramePr>
+              <a:graphicFrameLocks xmlns:a="http://schemas.openxmlformats.org/drawingml/2006/main" noChangeAspect="1"/>
+            </wp:cNvGraphicFramePr>
+            <a:graphic xmlns:a="http://schemas.openxmlformats.org/drawingml/2006/main">
+              <a:graphicData uri="http://schemas.openxmlformats.org/drawingml/2006/picture">
+                <pic:pic xmlns:pic="http://schemas.openxmlformats.org/drawingml/2006/picture">
+                  <pic:nvPicPr>
+                    <pic:cNvPr id="0" name="Picture 1" descr="2mg, caixa com 30 comprimidos"/>
+                    <pic:cNvPicPr>
+                      <a:picLocks noChangeAspect="1" noChangeArrowheads="1"/>
+                    </pic:cNvPicPr>
+                  </pic:nvPicPr>
+                  <pic:blipFill>
+                    <a:blip r:embed="rId108">
+                      <a:extLst>
+                        <a:ext uri="{28A0092B-C50C-407E-A947-70E740481C1C}">
+                          <a14:useLocalDpi xmlns:a14="http://schemas.microsoft.com/office/drawing/2010/main" val="0"/>
+                        </a:ext>
+                      </a:extLst>
+                    </a:blip>
+                    <a:srcRect/>
+                    <a:stretch>
+                      <a:fillRect/>
+                    </a:stretch>
+                  </pic:blipFill>
+                  <pic:spPr bwMode="auto">
+                    <a:xfrm>
+                      <a:off x="0" y="0"/>
+                      <a:ext cx="997627" cy="872924"/>
+                    </a:xfrm>
+                    <a:prstGeom prst="rect">
+                      <a:avLst/>
+                    </a:prstGeom>
+                    <a:noFill/>
+                    <a:ln>
+                      <a:noFill/>
+                    </a:ln>
+                  </pic:spPr>
+                </pic:pic>
+              </a:graphicData>
+            </a:graphic>
+          </wp:inline>
+        </w:drawing>
+      </w:r>
+    </w:p>
+    <w:p>
+      <w:pPr>
         <w:pStyle w:val="Ttulo2"/>
         <w:shd w:val="clear" w:color="auto" w:fill="FFFFFF"/>
         <w:spacing w:before="0" w:beforeAutospacing="0" w:after="0" w:afterAutospacing="0"/>
@@ -9008,14 +9057,30 @@
           <w:szCs w:val="22"/>
         </w:rPr>
       </w:pPr>
-    </w:p>
-    <w:p>
-      <w:pPr>
-        <w:pStyle w:val="NormalWeb"/>
-        <w:shd w:val="clear" w:color="auto" w:fill="FFFFFF"/>
-        <w:spacing w:before="0" w:beforeAutospacing="0" w:after="150" w:afterAutospacing="0"/>
-        <w:rPr>
-          <w:rFonts w:ascii="Arial" w:hAnsi="Arial" w:cs="Arial"/>
+      <w:hyperlink r:id="rId109" w:tooltip="Artane 2mg, caixa com 30 comprimidos" w:history="1">
+        <w:r>
+          <w:rPr>
+            <w:rStyle w:val="Hyperlink"/>
+            <w:rFonts w:ascii="Arial" w:hAnsi="Arial" w:cs="Arial"/>
+            <w:b w:val="0"/>
+            <w:bCs w:val="0"/>
+            <w:color w:val="00AAE5"/>
+            <w:sz w:val="22"/>
+            <w:szCs w:val="22"/>
+          </w:rPr>
+          <w:t>Artane 2mg, caixa com 30 comprimidos</w:t>
+        </w:r>
+      </w:hyperlink>
+    </w:p>
+    <w:p>
+      <w:pPr>
+        <w:pStyle w:val="Ttulo2"/>
+        <w:shd w:val="clear" w:color="auto" w:fill="FFFFFF"/>
+        <w:spacing w:before="0" w:beforeAutospacing="0" w:after="0" w:afterAutospacing="0"/>
+        <w:rPr>
+          <w:rFonts w:ascii="Arial" w:hAnsi="Arial" w:cs="Arial"/>
+          <w:b w:val="0"/>
+          <w:bCs w:val="0"/>
           <w:color w:val="333333"/>
           <w:sz w:val="22"/>
           <w:szCs w:val="22"/>
@@ -9024,13 +9089,3688 @@
     </w:p>
     <w:p>
       <w:pPr>
-        <w:rPr>
-          <w:sz w:val="14"/>
-          <w:szCs w:val="14"/>
-        </w:rPr>
-      </w:pPr>
+        <w:pStyle w:val="Ttulo3"/>
+        <w:spacing w:before="0"/>
+        <w:rPr>
+          <w:rFonts w:ascii="Arial" w:hAnsi="Arial" w:cs="Arial"/>
+          <w:color w:val="333333"/>
+          <w:sz w:val="14"/>
+          <w:szCs w:val="14"/>
+        </w:rPr>
+      </w:pPr>
+      <w:hyperlink r:id="rId110" w:anchor="indication-collapse" w:tooltip="+Para que serve" w:history="1">
+        <w:r>
+          <w:rPr>
+            <w:rStyle w:val="Hyperlink"/>
+            <w:rFonts w:ascii="Arial" w:hAnsi="Arial" w:cs="Arial"/>
+            <w:b/>
+            <w:bCs/>
+            <w:color w:val="169998"/>
+            <w:sz w:val="14"/>
+            <w:szCs w:val="14"/>
+          </w:rPr>
+          <w:t>Para que serve</w:t>
+        </w:r>
+      </w:hyperlink>
+    </w:p>
+    <w:p>
+      <w:pPr>
+        <w:pStyle w:val="NormalWeb"/>
+        <w:spacing w:before="0" w:beforeAutospacing="0" w:after="150" w:afterAutospacing="0"/>
+        <w:rPr>
+          <w:rFonts w:ascii="Arial" w:hAnsi="Arial" w:cs="Arial"/>
+          <w:color w:val="333333"/>
+          <w:sz w:val="14"/>
+          <w:szCs w:val="14"/>
+        </w:rPr>
+      </w:pPr>
+      <w:r>
+        <w:rPr>
+          <w:rFonts w:ascii="Arial" w:hAnsi="Arial" w:cs="Arial"/>
+          <w:color w:val="333333"/>
+          <w:sz w:val="14"/>
+          <w:szCs w:val="14"/>
+        </w:rPr>
+        <w:t>Este medicamento é destinado como auxiliar no tratamento de todas as formas de Doença de Parkinson e para o controle de alterações envolvendo a coordenação dos movimentos causadas por medicamentos que agem sobre o Sistema Nervoso Central, tais como dibenzoxazepinas, fenotiazinas, tioxantenos e butirofenonas.</w:t>
+      </w:r>
+    </w:p>
+    <w:p>
+      <w:pPr>
+        <w:pStyle w:val="NormalWeb"/>
+        <w:spacing w:before="0" w:beforeAutospacing="0" w:after="150" w:afterAutospacing="0"/>
+        <w:rPr>
+          <w:rFonts w:ascii="Arial" w:hAnsi="Arial" w:cs="Arial"/>
+          <w:color w:val="333333"/>
+          <w:sz w:val="14"/>
+          <w:szCs w:val="14"/>
+        </w:rPr>
+      </w:pPr>
+    </w:p>
+    <w:p>
+      <w:pPr>
+        <w:shd w:val="clear" w:color="auto" w:fill="FFFFFF"/>
+        <w:rPr>
+          <w:rFonts w:ascii="Arial" w:hAnsi="Arial" w:cs="Arial"/>
+          <w:color w:val="333333"/>
+          <w:sz w:val="21"/>
+          <w:szCs w:val="21"/>
+        </w:rPr>
+      </w:pPr>
+      <w:r>
+        <w:rPr>
+          <w:rFonts w:ascii="Arial" w:hAnsi="Arial" w:cs="Arial"/>
+          <w:noProof/>
+          <w:color w:val="333333"/>
+          <w:sz w:val="21"/>
+          <w:szCs w:val="21"/>
+          <w:lang w:eastAsia="pt-BR"/>
+        </w:rPr>
+        <w:drawing>
+          <wp:inline distT="0" distB="0" distL="0" distR="0">
+            <wp:extent cx="847725" cy="741759"/>
+            <wp:effectExtent l="0" t="0" r="0" b="0"/>
+            <wp:docPr id="4" name="Imagem 4" descr="10mg, caixa com 30 comprimidos revestidos"/>
+            <wp:cNvGraphicFramePr>
+              <a:graphicFrameLocks xmlns:a="http://schemas.openxmlformats.org/drawingml/2006/main" noChangeAspect="1"/>
+            </wp:cNvGraphicFramePr>
+            <a:graphic xmlns:a="http://schemas.openxmlformats.org/drawingml/2006/main">
+              <a:graphicData uri="http://schemas.openxmlformats.org/drawingml/2006/picture">
+                <pic:pic xmlns:pic="http://schemas.openxmlformats.org/drawingml/2006/picture">
+                  <pic:nvPicPr>
+                    <pic:cNvPr id="0" name="Picture 3" descr="10mg, caixa com 30 comprimidos revestidos"/>
+                    <pic:cNvPicPr>
+                      <a:picLocks noChangeAspect="1" noChangeArrowheads="1"/>
+                    </pic:cNvPicPr>
+                  </pic:nvPicPr>
+                  <pic:blipFill>
+                    <a:blip r:embed="rId5">
+                      <a:extLst>
+                        <a:ext uri="{28A0092B-C50C-407E-A947-70E740481C1C}">
+                          <a14:useLocalDpi xmlns:a14="http://schemas.microsoft.com/office/drawing/2010/main" val="0"/>
+                        </a:ext>
+                      </a:extLst>
+                    </a:blip>
+                    <a:srcRect/>
+                    <a:stretch>
+                      <a:fillRect/>
+                    </a:stretch>
+                  </pic:blipFill>
+                  <pic:spPr bwMode="auto">
+                    <a:xfrm>
+                      <a:off x="0" y="0"/>
+                      <a:ext cx="871075" cy="762190"/>
+                    </a:xfrm>
+                    <a:prstGeom prst="rect">
+                      <a:avLst/>
+                    </a:prstGeom>
+                    <a:noFill/>
+                    <a:ln>
+                      <a:noFill/>
+                    </a:ln>
+                  </pic:spPr>
+                </pic:pic>
+              </a:graphicData>
+            </a:graphic>
+          </wp:inline>
+        </w:drawing>
+      </w:r>
+    </w:p>
+    <w:p>
+      <w:pPr>
+        <w:pStyle w:val="Ttulo2"/>
+        <w:shd w:val="clear" w:color="auto" w:fill="FFFFFF"/>
+        <w:spacing w:before="0" w:beforeAutospacing="0" w:after="0" w:afterAutospacing="0"/>
+        <w:rPr>
+          <w:rFonts w:ascii="Arial" w:hAnsi="Arial" w:cs="Arial"/>
+          <w:b w:val="0"/>
+          <w:bCs w:val="0"/>
+          <w:color w:val="333333"/>
+          <w:sz w:val="22"/>
+          <w:szCs w:val="22"/>
+        </w:rPr>
+      </w:pPr>
+      <w:hyperlink r:id="rId111" w:tooltip="Don 10mg, caixa com 30 comprimidos revestidos" w:history="1">
+        <w:r>
+          <w:rPr>
+            <w:rStyle w:val="Hyperlink"/>
+            <w:rFonts w:ascii="Arial" w:hAnsi="Arial" w:cs="Arial"/>
+            <w:b w:val="0"/>
+            <w:bCs w:val="0"/>
+            <w:color w:val="00AAE5"/>
+            <w:sz w:val="22"/>
+            <w:szCs w:val="22"/>
+          </w:rPr>
+          <w:t>Don 10mg, caixa com 30 comprimidos revestidos</w:t>
+        </w:r>
+      </w:hyperlink>
+    </w:p>
+    <w:p>
+      <w:pPr>
+        <w:pStyle w:val="Ttulo2"/>
+        <w:shd w:val="clear" w:color="auto" w:fill="FFFFFF"/>
+        <w:spacing w:before="0" w:beforeAutospacing="0" w:after="0" w:afterAutospacing="0"/>
+        <w:rPr>
+          <w:rFonts w:ascii="Arial" w:hAnsi="Arial" w:cs="Arial"/>
+          <w:b w:val="0"/>
+          <w:bCs w:val="0"/>
+          <w:color w:val="333333"/>
+          <w:sz w:val="22"/>
+          <w:szCs w:val="22"/>
+        </w:rPr>
+      </w:pPr>
+    </w:p>
+    <w:p>
+      <w:pPr>
+        <w:pStyle w:val="Ttulo2"/>
+        <w:shd w:val="clear" w:color="auto" w:fill="FFFFFF"/>
+        <w:spacing w:before="300" w:beforeAutospacing="0" w:after="300" w:afterAutospacing="0"/>
+        <w:rPr>
+          <w:rFonts w:ascii="Arial" w:hAnsi="Arial" w:cs="Arial"/>
+          <w:color w:val="169998"/>
+          <w:sz w:val="14"/>
+          <w:szCs w:val="14"/>
+        </w:rPr>
+      </w:pPr>
+      <w:r>
+        <w:rPr>
+          <w:rFonts w:ascii="Arial" w:hAnsi="Arial" w:cs="Arial"/>
+          <w:color w:val="169998"/>
+          <w:sz w:val="14"/>
+          <w:szCs w:val="14"/>
+        </w:rPr>
+        <w:t>Como o Don funciona?</w:t>
+      </w:r>
+    </w:p>
+    <w:p>
+      <w:pPr>
+        <w:pStyle w:val="NormalWeb"/>
+        <w:shd w:val="clear" w:color="auto" w:fill="FFFFFF"/>
+        <w:spacing w:before="0" w:beforeAutospacing="0" w:after="150" w:afterAutospacing="0"/>
+        <w:rPr>
+          <w:rFonts w:ascii="Arial" w:hAnsi="Arial" w:cs="Arial"/>
+          <w:color w:val="333333"/>
+          <w:sz w:val="14"/>
+          <w:szCs w:val="14"/>
+        </w:rPr>
+      </w:pPr>
+      <w:r>
+        <w:rPr>
+          <w:rFonts w:ascii="Arial" w:hAnsi="Arial" w:cs="Arial"/>
+          <w:color w:val="333333"/>
+          <w:sz w:val="14"/>
+          <w:szCs w:val="14"/>
+        </w:rPr>
+        <w:t xml:space="preserve">Acredita-se que o cloridrato de </w:t>
+      </w:r>
+      <w:proofErr w:type="spellStart"/>
+      <w:r>
+        <w:rPr>
+          <w:rFonts w:ascii="Arial" w:hAnsi="Arial" w:cs="Arial"/>
+          <w:color w:val="333333"/>
+          <w:sz w:val="14"/>
+          <w:szCs w:val="14"/>
+        </w:rPr>
+        <w:t>donepezila</w:t>
+      </w:r>
+      <w:proofErr w:type="spellEnd"/>
+      <w:r>
+        <w:rPr>
+          <w:rFonts w:ascii="Arial" w:hAnsi="Arial" w:cs="Arial"/>
+          <w:color w:val="333333"/>
+          <w:sz w:val="14"/>
+          <w:szCs w:val="14"/>
+        </w:rPr>
+        <w:t xml:space="preserve"> exerça sua ação terapêutica com o aumento da concentração da acetilcolina (substância presente na junção entre células do sistema nervoso) através da inibição reversível da quebra da mesma pela enzima </w:t>
+      </w:r>
+      <w:proofErr w:type="spellStart"/>
+      <w:r>
+        <w:rPr>
+          <w:rFonts w:ascii="Arial" w:hAnsi="Arial" w:cs="Arial"/>
+          <w:color w:val="333333"/>
+          <w:sz w:val="14"/>
+          <w:szCs w:val="14"/>
+        </w:rPr>
+        <w:t>acetilcolinesterase</w:t>
+      </w:r>
+      <w:proofErr w:type="spellEnd"/>
+      <w:r>
+        <w:rPr>
+          <w:rFonts w:ascii="Arial" w:hAnsi="Arial" w:cs="Arial"/>
+          <w:color w:val="333333"/>
+          <w:sz w:val="14"/>
+          <w:szCs w:val="14"/>
+        </w:rPr>
+        <w:t xml:space="preserve"> (tipo de enzima que quebra ou inativa a acetilcolina).</w:t>
+      </w:r>
+    </w:p>
+    <w:p>
+      <w:pPr>
+        <w:pStyle w:val="NormalWeb"/>
+        <w:shd w:val="clear" w:color="auto" w:fill="FFFFFF"/>
+        <w:spacing w:before="0" w:beforeAutospacing="0" w:after="150" w:afterAutospacing="0"/>
+        <w:rPr>
+          <w:rFonts w:ascii="Arial" w:hAnsi="Arial" w:cs="Arial"/>
+          <w:color w:val="333333"/>
+          <w:sz w:val="14"/>
+          <w:szCs w:val="14"/>
+        </w:rPr>
+      </w:pPr>
+      <w:r>
+        <w:rPr>
+          <w:rFonts w:ascii="Arial" w:hAnsi="Arial" w:cs="Arial"/>
+          <w:color w:val="333333"/>
+          <w:sz w:val="14"/>
+          <w:szCs w:val="14"/>
+        </w:rPr>
+        <w:t xml:space="preserve">O tempo estimado para o início da ação farmacológica de Don é de cerca de 2 semanas após a administração oral, quando é esperado que a concentração plasmática (sanguínea) do cloridrato de </w:t>
+      </w:r>
+      <w:proofErr w:type="spellStart"/>
+      <w:r>
+        <w:rPr>
+          <w:rFonts w:ascii="Arial" w:hAnsi="Arial" w:cs="Arial"/>
+          <w:color w:val="333333"/>
+          <w:sz w:val="14"/>
+          <w:szCs w:val="14"/>
+        </w:rPr>
+        <w:t>donepezila</w:t>
+      </w:r>
+      <w:proofErr w:type="spellEnd"/>
+      <w:r>
+        <w:rPr>
+          <w:rFonts w:ascii="Arial" w:hAnsi="Arial" w:cs="Arial"/>
+          <w:color w:val="333333"/>
+          <w:sz w:val="14"/>
+          <w:szCs w:val="14"/>
+        </w:rPr>
+        <w:t xml:space="preserve"> alcance o estado de equilíbrio.</w:t>
+      </w:r>
+    </w:p>
+    <w:p>
+      <w:pPr>
+        <w:pStyle w:val="Ttulo2"/>
+        <w:shd w:val="clear" w:color="auto" w:fill="FFFFFF"/>
+        <w:spacing w:before="0" w:beforeAutospacing="0" w:after="0" w:afterAutospacing="0"/>
+        <w:rPr>
+          <w:rFonts w:ascii="Arial" w:hAnsi="Arial" w:cs="Arial"/>
+          <w:b w:val="0"/>
+          <w:bCs w:val="0"/>
+          <w:color w:val="333333"/>
+          <w:sz w:val="22"/>
+          <w:szCs w:val="22"/>
+        </w:rPr>
+      </w:pPr>
+    </w:p>
+    <w:p>
+      <w:pPr>
+        <w:pStyle w:val="NormalWeb"/>
+        <w:spacing w:before="0" w:beforeAutospacing="0" w:after="150" w:afterAutospacing="0"/>
+        <w:rPr>
+          <w:rFonts w:ascii="Arial" w:hAnsi="Arial" w:cs="Arial"/>
+          <w:color w:val="333333"/>
+          <w:sz w:val="22"/>
+          <w:szCs w:val="22"/>
+        </w:rPr>
+      </w:pPr>
+    </w:p>
+    <w:p>
+      <w:pPr>
+        <w:shd w:val="clear" w:color="auto" w:fill="FFFFFF"/>
+        <w:rPr>
+          <w:rFonts w:ascii="Arial" w:hAnsi="Arial" w:cs="Arial"/>
+          <w:color w:val="333333"/>
+          <w:sz w:val="21"/>
+          <w:szCs w:val="21"/>
+        </w:rPr>
+      </w:pPr>
+      <w:r>
+        <w:rPr>
+          <w:rFonts w:ascii="Arial" w:hAnsi="Arial" w:cs="Arial"/>
+          <w:noProof/>
+          <w:color w:val="333333"/>
+          <w:sz w:val="21"/>
+          <w:szCs w:val="21"/>
+          <w:lang w:eastAsia="pt-BR"/>
+        </w:rPr>
+        <w:lastRenderedPageBreak/>
+        <w:drawing>
+          <wp:inline distT="0" distB="0" distL="0" distR="0">
+            <wp:extent cx="816429" cy="714375"/>
+            <wp:effectExtent l="0" t="0" r="0" b="0"/>
+            <wp:docPr id="29" name="Imagem 29" descr="100U, caixa com 1 frasco-ampola com pó de uso intramuscular ou subcutâneo"/>
+            <wp:cNvGraphicFramePr>
+              <a:graphicFrameLocks xmlns:a="http://schemas.openxmlformats.org/drawingml/2006/main" noChangeAspect="1"/>
+            </wp:cNvGraphicFramePr>
+            <a:graphic xmlns:a="http://schemas.openxmlformats.org/drawingml/2006/main">
+              <a:graphicData uri="http://schemas.openxmlformats.org/drawingml/2006/picture">
+                <pic:pic xmlns:pic="http://schemas.openxmlformats.org/drawingml/2006/picture">
+                  <pic:nvPicPr>
+                    <pic:cNvPr id="0" name="Picture 8" descr="100U, caixa com 1 frasco-ampola com pó de uso intramuscular ou subcutâneo"/>
+                    <pic:cNvPicPr>
+                      <a:picLocks noChangeAspect="1" noChangeArrowheads="1"/>
+                    </pic:cNvPicPr>
+                  </pic:nvPicPr>
+                  <pic:blipFill>
+                    <a:blip r:embed="rId5">
+                      <a:extLst>
+                        <a:ext uri="{28A0092B-C50C-407E-A947-70E740481C1C}">
+                          <a14:useLocalDpi xmlns:a14="http://schemas.microsoft.com/office/drawing/2010/main" val="0"/>
+                        </a:ext>
+                      </a:extLst>
+                    </a:blip>
+                    <a:srcRect/>
+                    <a:stretch>
+                      <a:fillRect/>
+                    </a:stretch>
+                  </pic:blipFill>
+                  <pic:spPr bwMode="auto">
+                    <a:xfrm>
+                      <a:off x="0" y="0"/>
+                      <a:ext cx="829619" cy="725917"/>
+                    </a:xfrm>
+                    <a:prstGeom prst="rect">
+                      <a:avLst/>
+                    </a:prstGeom>
+                    <a:noFill/>
+                    <a:ln>
+                      <a:noFill/>
+                    </a:ln>
+                  </pic:spPr>
+                </pic:pic>
+              </a:graphicData>
+            </a:graphic>
+          </wp:inline>
+        </w:drawing>
+      </w:r>
+    </w:p>
+    <w:p>
+      <w:pPr>
+        <w:pStyle w:val="Ttulo2"/>
+        <w:shd w:val="clear" w:color="auto" w:fill="FFFFFF"/>
+        <w:spacing w:before="0" w:beforeAutospacing="0" w:after="0" w:afterAutospacing="0"/>
+        <w:rPr>
+          <w:rFonts w:ascii="Arial" w:hAnsi="Arial" w:cs="Arial"/>
+          <w:b w:val="0"/>
+          <w:bCs w:val="0"/>
+          <w:color w:val="333333"/>
+          <w:sz w:val="22"/>
+          <w:szCs w:val="22"/>
+        </w:rPr>
+      </w:pPr>
+      <w:hyperlink r:id="rId112" w:tooltip="Botox 100U, caixa com 1 frasco-ampola com pó de uso intramuscular ou subcutâneo" w:history="1">
+        <w:r>
+          <w:rPr>
+            <w:rStyle w:val="Hyperlink"/>
+            <w:rFonts w:ascii="Arial" w:hAnsi="Arial" w:cs="Arial"/>
+            <w:b w:val="0"/>
+            <w:bCs w:val="0"/>
+            <w:color w:val="00AAE5"/>
+            <w:sz w:val="22"/>
+            <w:szCs w:val="22"/>
+          </w:rPr>
+          <w:t>Botox 100U, caixa com 1 frasco-ampola com pó de uso intramuscular ou subcutâneo</w:t>
+        </w:r>
+      </w:hyperlink>
+    </w:p>
+    <w:p>
+      <w:pPr>
+        <w:pStyle w:val="Ttulo2"/>
+        <w:shd w:val="clear" w:color="auto" w:fill="FFFFFF"/>
+        <w:spacing w:before="0" w:beforeAutospacing="0" w:after="0" w:afterAutospacing="0"/>
+        <w:rPr>
+          <w:rFonts w:ascii="Arial" w:hAnsi="Arial" w:cs="Arial"/>
+          <w:b w:val="0"/>
+          <w:bCs w:val="0"/>
+          <w:color w:val="333333"/>
+          <w:sz w:val="22"/>
+          <w:szCs w:val="22"/>
+        </w:rPr>
+      </w:pPr>
+    </w:p>
+    <w:p>
+      <w:pPr>
+        <w:pStyle w:val="Ttulo3"/>
+        <w:spacing w:before="0"/>
+        <w:rPr>
+          <w:rFonts w:ascii="Arial" w:hAnsi="Arial" w:cs="Arial"/>
+          <w:color w:val="333333"/>
+          <w:sz w:val="14"/>
+          <w:szCs w:val="14"/>
+        </w:rPr>
+      </w:pPr>
+      <w:hyperlink r:id="rId113" w:anchor="indication-collapse" w:tooltip="+Para que serve" w:history="1">
+        <w:r>
+          <w:rPr>
+            <w:rStyle w:val="Hyperlink"/>
+            <w:rFonts w:ascii="Arial" w:hAnsi="Arial" w:cs="Arial"/>
+            <w:b/>
+            <w:bCs/>
+            <w:color w:val="169998"/>
+            <w:sz w:val="14"/>
+            <w:szCs w:val="14"/>
+          </w:rPr>
+          <w:t>Para que serve</w:t>
+        </w:r>
+      </w:hyperlink>
+    </w:p>
+    <w:p>
+      <w:pPr>
+        <w:pStyle w:val="NormalWeb"/>
+        <w:spacing w:before="0" w:beforeAutospacing="0" w:after="150" w:afterAutospacing="0"/>
+        <w:rPr>
+          <w:rFonts w:ascii="Arial" w:hAnsi="Arial" w:cs="Arial"/>
+          <w:color w:val="333333"/>
+          <w:sz w:val="14"/>
+          <w:szCs w:val="14"/>
+        </w:rPr>
+      </w:pPr>
+      <w:r>
+        <w:rPr>
+          <w:rFonts w:ascii="Arial" w:hAnsi="Arial" w:cs="Arial"/>
+          <w:color w:val="333333"/>
+          <w:sz w:val="14"/>
+          <w:szCs w:val="14"/>
+        </w:rPr>
+        <w:t>Botox é indicado para a melhora da espasticidade (rigidez muscular) do pescoço, braços, mãos e pernas, do </w:t>
+      </w:r>
+      <w:hyperlink r:id="rId114" w:tgtFrame="_blank" w:history="1">
+        <w:r>
+          <w:rPr>
+            <w:rStyle w:val="Hyperlink"/>
+            <w:rFonts w:ascii="Arial" w:hAnsi="Arial" w:cs="Arial"/>
+            <w:color w:val="00AAE5"/>
+            <w:sz w:val="14"/>
+            <w:szCs w:val="14"/>
+          </w:rPr>
+          <w:t>estrabismo</w:t>
+        </w:r>
+      </w:hyperlink>
+      <w:r>
+        <w:rPr>
+          <w:rFonts w:ascii="Arial" w:hAnsi="Arial" w:cs="Arial"/>
+          <w:color w:val="333333"/>
+          <w:sz w:val="14"/>
+          <w:szCs w:val="14"/>
+        </w:rPr>
+        <w:t> (desvio de alinhamento entre um olho e outro) e do espasmo (contração involuntária) dos músculos das pálpebras, do rosto e dos membros, das linhas hipercinéticas da face (rugas), da </w:t>
+      </w:r>
+      <w:hyperlink r:id="rId115" w:tgtFrame="_blank" w:history="1">
+        <w:r>
+          <w:rPr>
+            <w:rStyle w:val="Hyperlink"/>
+            <w:rFonts w:ascii="Arial" w:hAnsi="Arial" w:cs="Arial"/>
+            <w:color w:val="00AAE5"/>
+            <w:sz w:val="14"/>
+            <w:szCs w:val="14"/>
+          </w:rPr>
+          <w:t>hiperidrose</w:t>
+        </w:r>
+      </w:hyperlink>
+      <w:r>
+        <w:rPr>
+          <w:rFonts w:ascii="Arial" w:hAnsi="Arial" w:cs="Arial"/>
+          <w:color w:val="333333"/>
+          <w:sz w:val="14"/>
+          <w:szCs w:val="14"/>
+        </w:rPr>
+        <w:t> (suor excessivo) das axilas e das palmas das mãos, </w:t>
+      </w:r>
+      <w:hyperlink r:id="rId116" w:tgtFrame="_blank" w:history="1">
+        <w:r>
+          <w:rPr>
+            <w:rStyle w:val="Hyperlink"/>
+            <w:rFonts w:ascii="Arial" w:hAnsi="Arial" w:cs="Arial"/>
+            <w:color w:val="00AAE5"/>
+            <w:sz w:val="14"/>
+            <w:szCs w:val="14"/>
+          </w:rPr>
+          <w:t>incontinência urinária</w:t>
+        </w:r>
+      </w:hyperlink>
+      <w:r>
+        <w:rPr>
+          <w:rFonts w:ascii="Arial" w:hAnsi="Arial" w:cs="Arial"/>
+          <w:color w:val="333333"/>
+          <w:sz w:val="14"/>
+          <w:szCs w:val="14"/>
+        </w:rPr>
+        <w:t> causada por hiperatividade neurogênica do músculo detrusor da bexiga, bexiga hiperativa com sintomas de incontinência, urgência e aumento da frequência urinária e de migrânea crônica (</w:t>
+      </w:r>
+      <w:hyperlink r:id="rId117" w:tgtFrame="_blank" w:history="1">
+        <w:r>
+          <w:rPr>
+            <w:rStyle w:val="Hyperlink"/>
+            <w:rFonts w:ascii="Arial" w:hAnsi="Arial" w:cs="Arial"/>
+            <w:color w:val="00AAE5"/>
+            <w:sz w:val="14"/>
+            <w:szCs w:val="14"/>
+          </w:rPr>
+          <w:t>enxaqueca</w:t>
+        </w:r>
+      </w:hyperlink>
+      <w:r>
+        <w:rPr>
+          <w:rFonts w:ascii="Arial" w:hAnsi="Arial" w:cs="Arial"/>
+          <w:color w:val="333333"/>
+          <w:sz w:val="14"/>
+          <w:szCs w:val="14"/>
+        </w:rPr>
+        <w:t> crônica) e refratárias com comprometimento importante da qualidade de vida e das atividades diárias (laborativas, sociais, familiares e de lazer).</w:t>
+      </w:r>
+    </w:p>
+    <w:p>
+      <w:pPr>
+        <w:pStyle w:val="NormalWeb"/>
+        <w:spacing w:before="0" w:beforeAutospacing="0" w:after="150" w:afterAutospacing="0"/>
+        <w:rPr>
+          <w:rFonts w:ascii="Arial" w:hAnsi="Arial" w:cs="Arial"/>
+          <w:color w:val="333333"/>
+          <w:sz w:val="14"/>
+          <w:szCs w:val="14"/>
+        </w:rPr>
+      </w:pPr>
+    </w:p>
+    <w:p>
+      <w:pPr>
+        <w:pStyle w:val="NormalWeb"/>
+        <w:spacing w:before="0" w:beforeAutospacing="0" w:after="150" w:afterAutospacing="0"/>
+        <w:rPr>
+          <w:rFonts w:ascii="Arial" w:hAnsi="Arial" w:cs="Arial"/>
+          <w:color w:val="333333"/>
+          <w:sz w:val="14"/>
+          <w:szCs w:val="14"/>
+        </w:rPr>
+      </w:pPr>
+    </w:p>
+    <w:p>
+      <w:pPr>
+        <w:shd w:val="clear" w:color="auto" w:fill="FFFFFF"/>
+        <w:rPr>
+          <w:rFonts w:ascii="Arial" w:hAnsi="Arial" w:cs="Arial"/>
+          <w:color w:val="333333"/>
+          <w:sz w:val="21"/>
+          <w:szCs w:val="21"/>
+        </w:rPr>
+      </w:pPr>
+      <w:r>
+        <w:rPr>
+          <w:rFonts w:ascii="Arial" w:hAnsi="Arial" w:cs="Arial"/>
+          <w:noProof/>
+          <w:color w:val="333333"/>
+          <w:sz w:val="21"/>
+          <w:szCs w:val="21"/>
+          <w:lang w:eastAsia="pt-BR"/>
+        </w:rPr>
+        <w:drawing>
+          <wp:inline distT="0" distB="0" distL="0" distR="0">
+            <wp:extent cx="885825" cy="885825"/>
+            <wp:effectExtent l="0" t="0" r="9525" b="9525"/>
+            <wp:docPr id="30" name="Imagem 30" descr="35mg/mL + 300mg/mL + 50mg/mL, caixa com 1 frasco com 20mL de solução de uso oral"/>
+            <wp:cNvGraphicFramePr>
+              <a:graphicFrameLocks xmlns:a="http://schemas.openxmlformats.org/drawingml/2006/main" noChangeAspect="1"/>
+            </wp:cNvGraphicFramePr>
+            <a:graphic xmlns:a="http://schemas.openxmlformats.org/drawingml/2006/main">
+              <a:graphicData uri="http://schemas.openxmlformats.org/drawingml/2006/picture">
+                <pic:pic xmlns:pic="http://schemas.openxmlformats.org/drawingml/2006/picture">
+                  <pic:nvPicPr>
+                    <pic:cNvPr id="0" name="Picture 10" descr="35mg/mL + 300mg/mL + 50mg/mL, caixa com 1 frasco com 20mL de solução de uso oral"/>
+                    <pic:cNvPicPr>
+                      <a:picLocks noChangeAspect="1" noChangeArrowheads="1"/>
+                    </pic:cNvPicPr>
+                  </pic:nvPicPr>
+                  <pic:blipFill>
+                    <a:blip r:embed="rId118">
+                      <a:extLst>
+                        <a:ext uri="{28A0092B-C50C-407E-A947-70E740481C1C}">
+                          <a14:useLocalDpi xmlns:a14="http://schemas.microsoft.com/office/drawing/2010/main" val="0"/>
+                        </a:ext>
+                      </a:extLst>
+                    </a:blip>
+                    <a:srcRect/>
+                    <a:stretch>
+                      <a:fillRect/>
+                    </a:stretch>
+                  </pic:blipFill>
+                  <pic:spPr bwMode="auto">
+                    <a:xfrm>
+                      <a:off x="0" y="0"/>
+                      <a:ext cx="885825" cy="885825"/>
+                    </a:xfrm>
+                    <a:prstGeom prst="rect">
+                      <a:avLst/>
+                    </a:prstGeom>
+                    <a:noFill/>
+                    <a:ln>
+                      <a:noFill/>
+                    </a:ln>
+                  </pic:spPr>
+                </pic:pic>
+              </a:graphicData>
+            </a:graphic>
+          </wp:inline>
+        </w:drawing>
+      </w:r>
+    </w:p>
+    <w:p>
+      <w:pPr>
+        <w:pStyle w:val="Ttulo2"/>
+        <w:shd w:val="clear" w:color="auto" w:fill="FFFFFF"/>
+        <w:spacing w:before="0" w:beforeAutospacing="0" w:after="0" w:afterAutospacing="0"/>
+        <w:rPr>
+          <w:rFonts w:ascii="Arial" w:hAnsi="Arial" w:cs="Arial"/>
+          <w:b w:val="0"/>
+          <w:bCs w:val="0"/>
+          <w:color w:val="333333"/>
+          <w:sz w:val="22"/>
+          <w:szCs w:val="22"/>
+        </w:rPr>
+      </w:pPr>
+      <w:hyperlink r:id="rId119" w:tooltip="Dorflex Gotas 35mg/mL + 300mg/mL + 50mg/mL, caixa com 1 frasco com 20mL de solução de uso oral" w:history="1">
+        <w:r>
+          <w:rPr>
+            <w:rStyle w:val="Hyperlink"/>
+            <w:rFonts w:ascii="Arial" w:hAnsi="Arial" w:cs="Arial"/>
+            <w:b w:val="0"/>
+            <w:bCs w:val="0"/>
+            <w:color w:val="00AAE5"/>
+            <w:sz w:val="22"/>
+            <w:szCs w:val="22"/>
+          </w:rPr>
+          <w:t>Dorflex Gotas 35mg/mL + 300mg/mL + 50mg/mL, caixa com 1 frasco com 20mL de solução de uso oral</w:t>
+        </w:r>
+      </w:hyperlink>
+    </w:p>
+    <w:p>
+      <w:pPr>
+        <w:pStyle w:val="Ttulo2"/>
+        <w:shd w:val="clear" w:color="auto" w:fill="FFFFFF"/>
+        <w:spacing w:before="0" w:beforeAutospacing="0" w:after="0" w:afterAutospacing="0"/>
+        <w:rPr>
+          <w:rFonts w:ascii="Arial" w:hAnsi="Arial" w:cs="Arial"/>
+          <w:b w:val="0"/>
+          <w:bCs w:val="0"/>
+          <w:color w:val="333333"/>
+          <w:sz w:val="22"/>
+          <w:szCs w:val="22"/>
+        </w:rPr>
+      </w:pPr>
+    </w:p>
+    <w:p>
+      <w:pPr>
+        <w:pStyle w:val="Ttulo2"/>
+        <w:shd w:val="clear" w:color="auto" w:fill="FFFFFF"/>
+        <w:spacing w:before="0" w:beforeAutospacing="0" w:after="0" w:afterAutospacing="0"/>
+        <w:rPr>
+          <w:rFonts w:ascii="Arial" w:hAnsi="Arial" w:cs="Arial"/>
+          <w:b w:val="0"/>
+          <w:bCs w:val="0"/>
+          <w:color w:val="333333"/>
+          <w:sz w:val="22"/>
+          <w:szCs w:val="22"/>
+        </w:rPr>
+      </w:pPr>
+    </w:p>
+    <w:p>
+      <w:pPr>
+        <w:pStyle w:val="Ttulo2"/>
+        <w:shd w:val="clear" w:color="auto" w:fill="FFFFFF"/>
+        <w:spacing w:before="300" w:beforeAutospacing="0" w:after="300" w:afterAutospacing="0"/>
+        <w:rPr>
+          <w:rFonts w:ascii="Arial" w:hAnsi="Arial" w:cs="Arial"/>
+          <w:color w:val="169998"/>
+          <w:sz w:val="14"/>
+          <w:szCs w:val="14"/>
+        </w:rPr>
+      </w:pPr>
+      <w:r>
+        <w:rPr>
+          <w:rFonts w:ascii="Arial" w:hAnsi="Arial" w:cs="Arial"/>
+          <w:color w:val="169998"/>
+          <w:sz w:val="14"/>
+          <w:szCs w:val="14"/>
+        </w:rPr>
+        <w:t>Como o Dorflex Gotas funciona? </w:t>
+      </w:r>
+    </w:p>
+    <w:p>
+      <w:pPr>
+        <w:pStyle w:val="NormalWeb"/>
+        <w:shd w:val="clear" w:color="auto" w:fill="FFFFFF"/>
+        <w:spacing w:before="0" w:beforeAutospacing="0" w:after="150" w:afterAutospacing="0"/>
+        <w:rPr>
+          <w:rFonts w:ascii="Arial" w:hAnsi="Arial" w:cs="Arial"/>
+          <w:color w:val="333333"/>
+          <w:sz w:val="14"/>
+          <w:szCs w:val="14"/>
+        </w:rPr>
+      </w:pPr>
+      <w:r>
+        <w:rPr>
+          <w:rFonts w:ascii="Arial" w:hAnsi="Arial" w:cs="Arial"/>
+          <w:color w:val="333333"/>
+          <w:sz w:val="14"/>
+          <w:szCs w:val="14"/>
+        </w:rPr>
+        <w:t>Dorflex possui ação analgésica e </w:t>
+      </w:r>
+      <w:hyperlink r:id="rId120" w:tgtFrame="_blank" w:history="1">
+        <w:r>
+          <w:rPr>
+            <w:rStyle w:val="Hyperlink"/>
+            <w:rFonts w:ascii="Arial" w:eastAsiaTheme="majorEastAsia" w:hAnsi="Arial" w:cs="Arial"/>
+            <w:color w:val="00AAE5"/>
+            <w:sz w:val="14"/>
+            <w:szCs w:val="14"/>
+          </w:rPr>
+          <w:t>relaxante muscular</w:t>
+        </w:r>
+      </w:hyperlink>
+      <w:r>
+        <w:rPr>
+          <w:rFonts w:ascii="Arial" w:hAnsi="Arial" w:cs="Arial"/>
+          <w:color w:val="333333"/>
+          <w:sz w:val="14"/>
+          <w:szCs w:val="14"/>
+        </w:rPr>
+        <w:t>. O início da ação ocorre a partir de 30 minutos.</w:t>
+      </w:r>
+    </w:p>
+    <w:p>
+      <w:pPr>
+        <w:pStyle w:val="Ttulo2"/>
+        <w:shd w:val="clear" w:color="auto" w:fill="FFFFFF"/>
+        <w:spacing w:before="0" w:beforeAutospacing="0" w:after="0" w:afterAutospacing="0"/>
+        <w:rPr>
+          <w:rFonts w:ascii="Arial" w:hAnsi="Arial" w:cs="Arial"/>
+          <w:b w:val="0"/>
+          <w:bCs w:val="0"/>
+          <w:color w:val="333333"/>
+          <w:sz w:val="14"/>
+          <w:szCs w:val="14"/>
+        </w:rPr>
+      </w:pPr>
+    </w:p>
+    <w:p>
+      <w:pPr>
+        <w:pStyle w:val="NormalWeb"/>
+        <w:shd w:val="clear" w:color="auto" w:fill="FFFFFF"/>
+        <w:spacing w:before="0" w:beforeAutospacing="0" w:after="150" w:afterAutospacing="0"/>
+        <w:rPr>
+          <w:rFonts w:ascii="Arial" w:hAnsi="Arial" w:cs="Arial"/>
+          <w:color w:val="333333"/>
+          <w:sz w:val="14"/>
+          <w:szCs w:val="14"/>
+        </w:rPr>
+      </w:pPr>
+    </w:p>
+    <w:p>
+      <w:pPr>
+        <w:shd w:val="clear" w:color="auto" w:fill="FFFFFF"/>
+        <w:rPr>
+          <w:rFonts w:ascii="Arial" w:hAnsi="Arial" w:cs="Arial"/>
+          <w:color w:val="333333"/>
+          <w:sz w:val="21"/>
+          <w:szCs w:val="21"/>
+        </w:rPr>
+      </w:pPr>
+      <w:r>
+        <w:rPr>
+          <w:rFonts w:ascii="Arial" w:hAnsi="Arial" w:cs="Arial"/>
+          <w:noProof/>
+          <w:color w:val="333333"/>
+          <w:sz w:val="21"/>
+          <w:szCs w:val="21"/>
+          <w:lang w:eastAsia="pt-BR"/>
+        </w:rPr>
+        <w:drawing>
+          <wp:inline distT="0" distB="0" distL="0" distR="0">
+            <wp:extent cx="733425" cy="733425"/>
+            <wp:effectExtent l="0" t="0" r="9525" b="9525"/>
+            <wp:docPr id="31" name="Imagem 31" descr="35mg + 300mg + 50mg, caixa com 36 comprimidos"/>
+            <wp:cNvGraphicFramePr>
+              <a:graphicFrameLocks xmlns:a="http://schemas.openxmlformats.org/drawingml/2006/main" noChangeAspect="1"/>
+            </wp:cNvGraphicFramePr>
+            <a:graphic xmlns:a="http://schemas.openxmlformats.org/drawingml/2006/main">
+              <a:graphicData uri="http://schemas.openxmlformats.org/drawingml/2006/picture">
+                <pic:pic xmlns:pic="http://schemas.openxmlformats.org/drawingml/2006/picture">
+                  <pic:nvPicPr>
+                    <pic:cNvPr id="0" name="Picture 15" descr="35mg + 300mg + 50mg, caixa com 36 comprimidos"/>
+                    <pic:cNvPicPr>
+                      <a:picLocks noChangeAspect="1" noChangeArrowheads="1"/>
+                    </pic:cNvPicPr>
+                  </pic:nvPicPr>
+                  <pic:blipFill>
+                    <a:blip r:embed="rId121" cstate="print">
+                      <a:extLst>
+                        <a:ext uri="{28A0092B-C50C-407E-A947-70E740481C1C}">
+                          <a14:useLocalDpi xmlns:a14="http://schemas.microsoft.com/office/drawing/2010/main" val="0"/>
+                        </a:ext>
+                      </a:extLst>
+                    </a:blip>
+                    <a:srcRect/>
+                    <a:stretch>
+                      <a:fillRect/>
+                    </a:stretch>
+                  </pic:blipFill>
+                  <pic:spPr bwMode="auto">
+                    <a:xfrm>
+                      <a:off x="0" y="0"/>
+                      <a:ext cx="733425" cy="733425"/>
+                    </a:xfrm>
+                    <a:prstGeom prst="rect">
+                      <a:avLst/>
+                    </a:prstGeom>
+                    <a:noFill/>
+                    <a:ln>
+                      <a:noFill/>
+                    </a:ln>
+                  </pic:spPr>
+                </pic:pic>
+              </a:graphicData>
+            </a:graphic>
+          </wp:inline>
+        </w:drawing>
+      </w:r>
+    </w:p>
+    <w:p>
+      <w:pPr>
+        <w:pStyle w:val="Ttulo2"/>
+        <w:shd w:val="clear" w:color="auto" w:fill="FFFFFF"/>
+        <w:spacing w:before="0" w:beforeAutospacing="0" w:after="0" w:afterAutospacing="0"/>
+        <w:rPr>
+          <w:rFonts w:ascii="Arial" w:hAnsi="Arial" w:cs="Arial"/>
+          <w:b w:val="0"/>
+          <w:bCs w:val="0"/>
+          <w:color w:val="333333"/>
+          <w:sz w:val="22"/>
+          <w:szCs w:val="22"/>
+        </w:rPr>
+      </w:pPr>
+      <w:hyperlink r:id="rId122" w:tooltip="Dorflex Comprimido 35mg + 300mg + 50mg, caixa com 36 comprimidos" w:history="1">
+        <w:r>
+          <w:rPr>
+            <w:rStyle w:val="Hyperlink"/>
+            <w:rFonts w:ascii="Arial" w:hAnsi="Arial" w:cs="Arial"/>
+            <w:b w:val="0"/>
+            <w:bCs w:val="0"/>
+            <w:color w:val="00AAE5"/>
+            <w:sz w:val="22"/>
+            <w:szCs w:val="22"/>
+          </w:rPr>
+          <w:t>Dorflex Comprimido 35mg + 300mg + 50mg, caixa com 36 comprimidos</w:t>
+        </w:r>
+      </w:hyperlink>
+    </w:p>
+    <w:p>
+      <w:pPr>
+        <w:pStyle w:val="NormalWeb"/>
+        <w:shd w:val="clear" w:color="auto" w:fill="FFFFFF"/>
+        <w:spacing w:before="0" w:beforeAutospacing="0" w:after="150" w:afterAutospacing="0"/>
+        <w:rPr>
+          <w:rFonts w:ascii="Arial" w:hAnsi="Arial" w:cs="Arial"/>
+          <w:color w:val="333333"/>
+          <w:sz w:val="22"/>
+          <w:szCs w:val="22"/>
+        </w:rPr>
+      </w:pPr>
+    </w:p>
+    <w:p>
+      <w:pPr>
+        <w:pStyle w:val="Ttulo2"/>
+        <w:shd w:val="clear" w:color="auto" w:fill="FFFFFF"/>
+        <w:spacing w:before="300" w:beforeAutospacing="0" w:after="300" w:afterAutospacing="0"/>
+        <w:rPr>
+          <w:rFonts w:ascii="Arial" w:hAnsi="Arial" w:cs="Arial"/>
+          <w:color w:val="169998"/>
+          <w:sz w:val="14"/>
+          <w:szCs w:val="14"/>
+        </w:rPr>
+      </w:pPr>
+      <w:r>
+        <w:rPr>
+          <w:rFonts w:ascii="Arial" w:hAnsi="Arial" w:cs="Arial"/>
+          <w:color w:val="169998"/>
+          <w:sz w:val="14"/>
+          <w:szCs w:val="14"/>
+        </w:rPr>
+        <w:t>Como o Dorflex Comprimido funciona?</w:t>
+      </w:r>
+    </w:p>
+    <w:p>
+      <w:pPr>
+        <w:pStyle w:val="NormalWeb"/>
+        <w:shd w:val="clear" w:color="auto" w:fill="FFFFFF"/>
+        <w:spacing w:before="0" w:beforeAutospacing="0" w:after="150" w:afterAutospacing="0"/>
+        <w:rPr>
+          <w:rFonts w:ascii="Arial" w:hAnsi="Arial" w:cs="Arial"/>
+          <w:color w:val="333333"/>
+          <w:sz w:val="14"/>
+          <w:szCs w:val="14"/>
+        </w:rPr>
+      </w:pPr>
+      <w:r>
+        <w:rPr>
+          <w:rFonts w:ascii="Arial" w:hAnsi="Arial" w:cs="Arial"/>
+          <w:color w:val="333333"/>
+          <w:sz w:val="14"/>
+          <w:szCs w:val="14"/>
+        </w:rPr>
+        <w:t>Dorflex possui ação analgésica e </w:t>
+      </w:r>
+      <w:hyperlink r:id="rId123" w:tgtFrame="_blank" w:history="1">
+        <w:r>
+          <w:rPr>
+            <w:rStyle w:val="Hyperlink"/>
+            <w:rFonts w:ascii="Arial" w:eastAsiaTheme="majorEastAsia" w:hAnsi="Arial" w:cs="Arial"/>
+            <w:color w:val="00AAE5"/>
+            <w:sz w:val="14"/>
+            <w:szCs w:val="14"/>
+          </w:rPr>
+          <w:t>relaxante muscular</w:t>
+        </w:r>
+      </w:hyperlink>
+      <w:r>
+        <w:rPr>
+          <w:rFonts w:ascii="Arial" w:hAnsi="Arial" w:cs="Arial"/>
+          <w:color w:val="333333"/>
+          <w:sz w:val="14"/>
+          <w:szCs w:val="14"/>
+        </w:rPr>
+        <w:t>. O início da ação ocorre a partir de 30 minutos.</w:t>
+      </w:r>
+    </w:p>
+    <w:p>
+      <w:pPr>
+        <w:pStyle w:val="NormalWeb"/>
+        <w:shd w:val="clear" w:color="auto" w:fill="FFFFFF"/>
+        <w:spacing w:before="0" w:beforeAutospacing="0" w:after="150" w:afterAutospacing="0"/>
+        <w:rPr>
+          <w:rFonts w:ascii="Arial" w:hAnsi="Arial" w:cs="Arial"/>
+          <w:color w:val="333333"/>
+          <w:sz w:val="14"/>
+          <w:szCs w:val="14"/>
+        </w:rPr>
+      </w:pPr>
+    </w:p>
+    <w:p>
+      <w:pPr>
+        <w:shd w:val="clear" w:color="auto" w:fill="FFFFFF"/>
+        <w:rPr>
+          <w:rFonts w:ascii="Arial" w:hAnsi="Arial" w:cs="Arial"/>
+          <w:color w:val="333333"/>
+          <w:sz w:val="21"/>
+          <w:szCs w:val="21"/>
+        </w:rPr>
+      </w:pPr>
+      <w:r>
+        <w:rPr>
+          <w:rFonts w:ascii="Arial" w:hAnsi="Arial" w:cs="Arial"/>
+          <w:noProof/>
+          <w:color w:val="333333"/>
+          <w:sz w:val="21"/>
+          <w:szCs w:val="21"/>
+          <w:lang w:eastAsia="pt-BR"/>
+        </w:rPr>
+        <w:drawing>
+          <wp:inline distT="0" distB="0" distL="0" distR="0">
+            <wp:extent cx="695325" cy="695325"/>
+            <wp:effectExtent l="0" t="0" r="9525" b="9525"/>
+            <wp:docPr id="32" name="Imagem 32" descr="frasco com 50 comprimidos sublinguais"/>
+            <wp:cNvGraphicFramePr>
+              <a:graphicFrameLocks xmlns:a="http://schemas.openxmlformats.org/drawingml/2006/main" noChangeAspect="1"/>
+            </wp:cNvGraphicFramePr>
+            <a:graphic xmlns:a="http://schemas.openxmlformats.org/drawingml/2006/main">
+              <a:graphicData uri="http://schemas.openxmlformats.org/drawingml/2006/picture">
+                <pic:pic xmlns:pic="http://schemas.openxmlformats.org/drawingml/2006/picture">
+                  <pic:nvPicPr>
+                    <pic:cNvPr id="0" name="Picture 20" descr="frasco com 50 comprimidos sublinguais"/>
+                    <pic:cNvPicPr>
+                      <a:picLocks noChangeAspect="1" noChangeArrowheads="1"/>
+                    </pic:cNvPicPr>
+                  </pic:nvPicPr>
+                  <pic:blipFill>
+                    <a:blip r:embed="rId124" cstate="print">
+                      <a:extLst>
+                        <a:ext uri="{28A0092B-C50C-407E-A947-70E740481C1C}">
+                          <a14:useLocalDpi xmlns:a14="http://schemas.microsoft.com/office/drawing/2010/main" val="0"/>
+                        </a:ext>
+                      </a:extLst>
+                    </a:blip>
+                    <a:srcRect/>
+                    <a:stretch>
+                      <a:fillRect/>
+                    </a:stretch>
+                  </pic:blipFill>
+                  <pic:spPr bwMode="auto">
+                    <a:xfrm>
+                      <a:off x="0" y="0"/>
+                      <a:ext cx="695325" cy="695325"/>
+                    </a:xfrm>
+                    <a:prstGeom prst="rect">
+                      <a:avLst/>
+                    </a:prstGeom>
+                    <a:noFill/>
+                    <a:ln>
+                      <a:noFill/>
+                    </a:ln>
+                  </pic:spPr>
+                </pic:pic>
+              </a:graphicData>
+            </a:graphic>
+          </wp:inline>
+        </w:drawing>
+      </w:r>
+    </w:p>
+    <w:p>
+      <w:pPr>
+        <w:pStyle w:val="Ttulo2"/>
+        <w:shd w:val="clear" w:color="auto" w:fill="FFFFFF"/>
+        <w:spacing w:before="0" w:beforeAutospacing="0" w:after="0" w:afterAutospacing="0"/>
+        <w:rPr>
+          <w:rFonts w:ascii="Arial" w:hAnsi="Arial" w:cs="Arial"/>
+          <w:b w:val="0"/>
+          <w:bCs w:val="0"/>
+          <w:color w:val="333333"/>
+          <w:sz w:val="22"/>
+          <w:szCs w:val="22"/>
+        </w:rPr>
+      </w:pPr>
+      <w:hyperlink r:id="rId125" w:tooltip="Angin Heel frasco com 50 comprimidos sublinguais" w:history="1">
+        <w:proofErr w:type="spellStart"/>
+        <w:r>
+          <w:rPr>
+            <w:rStyle w:val="Hyperlink"/>
+            <w:rFonts w:ascii="Arial" w:hAnsi="Arial" w:cs="Arial"/>
+            <w:b w:val="0"/>
+            <w:bCs w:val="0"/>
+            <w:color w:val="00AAE5"/>
+            <w:sz w:val="22"/>
+            <w:szCs w:val="22"/>
+          </w:rPr>
+          <w:t>Angin</w:t>
+        </w:r>
+        <w:proofErr w:type="spellEnd"/>
+        <w:r>
+          <w:rPr>
+            <w:rStyle w:val="Hyperlink"/>
+            <w:rFonts w:ascii="Arial" w:hAnsi="Arial" w:cs="Arial"/>
+            <w:b w:val="0"/>
+            <w:bCs w:val="0"/>
+            <w:color w:val="00AAE5"/>
+            <w:sz w:val="22"/>
+            <w:szCs w:val="22"/>
+          </w:rPr>
+          <w:t xml:space="preserve"> </w:t>
+        </w:r>
+        <w:proofErr w:type="spellStart"/>
+        <w:r>
+          <w:rPr>
+            <w:rStyle w:val="Hyperlink"/>
+            <w:rFonts w:ascii="Arial" w:hAnsi="Arial" w:cs="Arial"/>
+            <w:b w:val="0"/>
+            <w:bCs w:val="0"/>
+            <w:color w:val="00AAE5"/>
+            <w:sz w:val="22"/>
+            <w:szCs w:val="22"/>
+          </w:rPr>
+          <w:t>Heel</w:t>
+        </w:r>
+        <w:proofErr w:type="spellEnd"/>
+        <w:r>
+          <w:rPr>
+            <w:rStyle w:val="Hyperlink"/>
+            <w:rFonts w:ascii="Arial" w:hAnsi="Arial" w:cs="Arial"/>
+            <w:b w:val="0"/>
+            <w:bCs w:val="0"/>
+            <w:color w:val="00AAE5"/>
+            <w:sz w:val="22"/>
+            <w:szCs w:val="22"/>
+          </w:rPr>
+          <w:t xml:space="preserve"> frasco com 50 comprimidos sublinguais</w:t>
+        </w:r>
+      </w:hyperlink>
+    </w:p>
+    <w:p>
+      <w:pPr>
+        <w:pStyle w:val="NormalWeb"/>
+        <w:shd w:val="clear" w:color="auto" w:fill="FFFFFF"/>
+        <w:spacing w:before="0" w:beforeAutospacing="0" w:after="150" w:afterAutospacing="0"/>
+        <w:rPr>
+          <w:rFonts w:ascii="Arial" w:hAnsi="Arial" w:cs="Arial"/>
+          <w:color w:val="333333"/>
+          <w:sz w:val="22"/>
+          <w:szCs w:val="22"/>
+        </w:rPr>
+      </w:pPr>
+    </w:p>
+    <w:p>
+      <w:pPr>
+        <w:pStyle w:val="NormalWeb"/>
+        <w:shd w:val="clear" w:color="auto" w:fill="FFFFFF"/>
+        <w:spacing w:before="0" w:beforeAutospacing="0" w:after="150" w:afterAutospacing="0"/>
+        <w:rPr>
+          <w:rFonts w:ascii="Arial" w:hAnsi="Arial" w:cs="Arial"/>
+          <w:color w:val="333333"/>
+          <w:sz w:val="14"/>
+          <w:szCs w:val="14"/>
+        </w:rPr>
+      </w:pPr>
+    </w:p>
+    <w:p>
+      <w:pPr>
+        <w:pStyle w:val="NormalWeb"/>
+        <w:shd w:val="clear" w:color="auto" w:fill="FFFFFF"/>
+        <w:spacing w:before="0" w:beforeAutospacing="0" w:after="150" w:afterAutospacing="0"/>
+        <w:rPr>
+          <w:rFonts w:ascii="Arial" w:hAnsi="Arial" w:cs="Arial"/>
+          <w:color w:val="333333"/>
+          <w:sz w:val="14"/>
+          <w:szCs w:val="14"/>
+        </w:rPr>
+      </w:pPr>
+    </w:p>
+    <w:p>
+      <w:pPr>
+        <w:pStyle w:val="Ttulo2"/>
+        <w:shd w:val="clear" w:color="auto" w:fill="FFFFFF"/>
+        <w:spacing w:before="0" w:beforeAutospacing="0" w:after="0" w:afterAutospacing="0"/>
+        <w:rPr>
+          <w:rFonts w:ascii="Arial" w:hAnsi="Arial" w:cs="Arial"/>
+          <w:b w:val="0"/>
+          <w:bCs w:val="0"/>
+          <w:color w:val="333333"/>
+          <w:sz w:val="22"/>
+          <w:szCs w:val="22"/>
+        </w:rPr>
+      </w:pPr>
+    </w:p>
+    <w:p>
+      <w:pPr>
+        <w:pStyle w:val="Ttulo3"/>
+        <w:shd w:val="clear" w:color="auto" w:fill="FFFFFF"/>
+        <w:spacing w:before="300" w:after="300"/>
+        <w:rPr>
+          <w:rFonts w:ascii="Arial" w:hAnsi="Arial" w:cs="Arial"/>
+          <w:color w:val="333333"/>
+          <w:sz w:val="14"/>
+          <w:szCs w:val="14"/>
+        </w:rPr>
+      </w:pPr>
+      <w:r>
+        <w:rPr>
+          <w:rFonts w:ascii="Arial" w:hAnsi="Arial" w:cs="Arial"/>
+          <w:color w:val="333333"/>
+          <w:sz w:val="14"/>
+          <w:szCs w:val="14"/>
+        </w:rPr>
+        <w:lastRenderedPageBreak/>
+        <w:t>Como este medicamento funciona?</w:t>
+      </w:r>
+    </w:p>
+    <w:p>
+      <w:pPr>
+        <w:pStyle w:val="NormalWeb"/>
+        <w:shd w:val="clear" w:color="auto" w:fill="FFFFFF"/>
+        <w:spacing w:before="0" w:beforeAutospacing="0" w:after="150" w:afterAutospacing="0"/>
+        <w:rPr>
+          <w:rFonts w:ascii="Arial" w:hAnsi="Arial" w:cs="Arial"/>
+          <w:color w:val="333333"/>
+          <w:sz w:val="14"/>
+          <w:szCs w:val="14"/>
+        </w:rPr>
+      </w:pPr>
+      <w:r>
+        <w:rPr>
+          <w:rFonts w:ascii="Arial" w:hAnsi="Arial" w:cs="Arial"/>
+          <w:color w:val="333333"/>
+          <w:sz w:val="14"/>
+          <w:szCs w:val="14"/>
+        </w:rPr>
+        <w:t>A aplicação do medicamento antihomotóxico atende aos princípios da Homotoxicologia.</w:t>
+      </w:r>
+    </w:p>
+    <w:p>
+      <w:pPr>
+        <w:pStyle w:val="NormalWeb"/>
+        <w:shd w:val="clear" w:color="auto" w:fill="FFFFFF"/>
+        <w:spacing w:before="0" w:beforeAutospacing="0" w:after="150" w:afterAutospacing="0"/>
+        <w:rPr>
+          <w:rFonts w:ascii="Arial" w:hAnsi="Arial" w:cs="Arial"/>
+          <w:color w:val="333333"/>
+          <w:sz w:val="14"/>
+          <w:szCs w:val="14"/>
+        </w:rPr>
+      </w:pPr>
+      <w:r>
+        <w:rPr>
+          <w:rFonts w:ascii="Arial" w:hAnsi="Arial" w:cs="Arial"/>
+          <w:color w:val="333333"/>
+          <w:sz w:val="14"/>
+          <w:szCs w:val="14"/>
+        </w:rPr>
+        <w:t>Esta terapêutica considera as enfermidades como a expressão de uma resposta defensiva do organismo contra as toxinas produzidas pelo organismo, ou ingeridas, ou inaladas, ou o resultado de danos tóxicos que o organismo tenta compensar, com a finalidade de restabelecer dentro do possível o equilíbrio biológico.</w:t>
+      </w:r>
+    </w:p>
+    <w:p>
+      <w:pPr>
+        <w:pStyle w:val="NormalWeb"/>
+        <w:shd w:val="clear" w:color="auto" w:fill="FFFFFF"/>
+        <w:spacing w:before="0" w:beforeAutospacing="0" w:after="150" w:afterAutospacing="0"/>
+        <w:rPr>
+          <w:rFonts w:ascii="Arial" w:hAnsi="Arial" w:cs="Arial"/>
+          <w:color w:val="333333"/>
+          <w:sz w:val="14"/>
+          <w:szCs w:val="14"/>
+        </w:rPr>
+      </w:pPr>
+      <w:r>
+        <w:rPr>
+          <w:rFonts w:ascii="Arial" w:hAnsi="Arial" w:cs="Arial"/>
+          <w:color w:val="333333"/>
+          <w:sz w:val="14"/>
+          <w:szCs w:val="14"/>
+        </w:rPr>
+        <w:t>Este novo conceito de tratamento nasceu na terapêutica homeopática a qual está embasada no princípio da similitude, na lei de cura e na patogenia das substâncias medicamentosas descritas nas Matérias Médicas Homeopáticas, bem como, nos conceitos da imunologia.</w:t>
+      </w:r>
+    </w:p>
+    <w:p>
+      <w:pPr>
+        <w:pStyle w:val="NormalWeb"/>
+        <w:shd w:val="clear" w:color="auto" w:fill="FFFFFF"/>
+        <w:spacing w:before="0" w:beforeAutospacing="0" w:after="150" w:afterAutospacing="0"/>
+        <w:rPr>
+          <w:rFonts w:ascii="Arial" w:hAnsi="Arial" w:cs="Arial"/>
+          <w:color w:val="333333"/>
+          <w:sz w:val="14"/>
+          <w:szCs w:val="14"/>
+        </w:rPr>
+      </w:pPr>
+    </w:p>
+    <w:p>
+      <w:pPr>
+        <w:shd w:val="clear" w:color="auto" w:fill="FFFFFF"/>
+        <w:rPr>
+          <w:rFonts w:ascii="Arial" w:hAnsi="Arial" w:cs="Arial"/>
+          <w:color w:val="333333"/>
+          <w:sz w:val="21"/>
+          <w:szCs w:val="21"/>
+        </w:rPr>
+      </w:pPr>
+      <w:r>
+        <w:rPr>
+          <w:rFonts w:ascii="Arial" w:hAnsi="Arial" w:cs="Arial"/>
+          <w:noProof/>
+          <w:color w:val="333333"/>
+          <w:sz w:val="21"/>
+          <w:szCs w:val="21"/>
+          <w:lang w:eastAsia="pt-BR"/>
+        </w:rPr>
+        <w:drawing>
+          <wp:inline distT="0" distB="0" distL="0" distR="0">
+            <wp:extent cx="619125" cy="990600"/>
+            <wp:effectExtent l="0" t="0" r="9525" b="0"/>
+            <wp:docPr id="33" name="Imagem 33" descr="6mg/mL, caixa com 1 frasco com 120mL de xarope adulto, mel/eucalipto"/>
+            <wp:cNvGraphicFramePr>
+              <a:graphicFrameLocks xmlns:a="http://schemas.openxmlformats.org/drawingml/2006/main" noChangeAspect="1"/>
+            </wp:cNvGraphicFramePr>
+            <a:graphic xmlns:a="http://schemas.openxmlformats.org/drawingml/2006/main">
+              <a:graphicData uri="http://schemas.openxmlformats.org/drawingml/2006/picture">
+                <pic:pic xmlns:pic="http://schemas.openxmlformats.org/drawingml/2006/picture">
+                  <pic:nvPicPr>
+                    <pic:cNvPr id="0" name="Picture 22" descr="6mg/mL, caixa com 1 frasco com 120mL de xarope adulto, mel/eucalipto"/>
+                    <pic:cNvPicPr>
+                      <a:picLocks noChangeAspect="1" noChangeArrowheads="1"/>
+                    </pic:cNvPicPr>
+                  </pic:nvPicPr>
+                  <pic:blipFill>
+                    <a:blip r:embed="rId126">
+                      <a:extLst>
+                        <a:ext uri="{28A0092B-C50C-407E-A947-70E740481C1C}">
+                          <a14:useLocalDpi xmlns:a14="http://schemas.microsoft.com/office/drawing/2010/main" val="0"/>
+                        </a:ext>
+                      </a:extLst>
+                    </a:blip>
+                    <a:srcRect/>
+                    <a:stretch>
+                      <a:fillRect/>
+                    </a:stretch>
+                  </pic:blipFill>
+                  <pic:spPr bwMode="auto">
+                    <a:xfrm>
+                      <a:off x="0" y="0"/>
+                      <a:ext cx="623439" cy="997503"/>
+                    </a:xfrm>
+                    <a:prstGeom prst="rect">
+                      <a:avLst/>
+                    </a:prstGeom>
+                    <a:noFill/>
+                    <a:ln>
+                      <a:noFill/>
+                    </a:ln>
+                  </pic:spPr>
+                </pic:pic>
+              </a:graphicData>
+            </a:graphic>
+          </wp:inline>
+        </w:drawing>
+      </w:r>
+    </w:p>
+    <w:p>
+      <w:pPr>
+        <w:pStyle w:val="Ttulo2"/>
+        <w:shd w:val="clear" w:color="auto" w:fill="FFFFFF"/>
+        <w:spacing w:before="0" w:beforeAutospacing="0" w:after="0" w:afterAutospacing="0"/>
+        <w:rPr>
+          <w:rFonts w:ascii="Arial" w:hAnsi="Arial" w:cs="Arial"/>
+          <w:b w:val="0"/>
+          <w:bCs w:val="0"/>
+          <w:color w:val="333333"/>
+          <w:sz w:val="22"/>
+          <w:szCs w:val="22"/>
+        </w:rPr>
+      </w:pPr>
+      <w:hyperlink r:id="rId127" w:tooltip="Ambroxmel 6mg/mL, caixa com 1 frasco com 120mL de xarope adulto, mel/eucalipto" w:history="1">
+        <w:r>
+          <w:rPr>
+            <w:rStyle w:val="Hyperlink"/>
+            <w:rFonts w:ascii="Arial" w:hAnsi="Arial" w:cs="Arial"/>
+            <w:b w:val="0"/>
+            <w:bCs w:val="0"/>
+            <w:color w:val="00AAE5"/>
+            <w:sz w:val="22"/>
+            <w:szCs w:val="22"/>
+          </w:rPr>
+          <w:t>Ambroxmel 6mg/mL, caixa com 1 frasco com 120mL de xarope adulto, mel/eucalipto</w:t>
+        </w:r>
+      </w:hyperlink>
+    </w:p>
+    <w:p>
+      <w:pPr>
+        <w:pStyle w:val="Ttulo2"/>
+        <w:shd w:val="clear" w:color="auto" w:fill="FFFFFF"/>
+        <w:spacing w:before="0" w:beforeAutospacing="0" w:after="0" w:afterAutospacing="0"/>
+        <w:rPr>
+          <w:rFonts w:ascii="Arial" w:hAnsi="Arial" w:cs="Arial"/>
+          <w:b w:val="0"/>
+          <w:bCs w:val="0"/>
+          <w:color w:val="333333"/>
+          <w:sz w:val="22"/>
+          <w:szCs w:val="22"/>
+        </w:rPr>
+      </w:pPr>
+    </w:p>
+    <w:p>
+      <w:pPr>
+        <w:pStyle w:val="Ttulo2"/>
+        <w:shd w:val="clear" w:color="auto" w:fill="FFFFFF"/>
+        <w:spacing w:before="300" w:beforeAutospacing="0" w:after="300" w:afterAutospacing="0"/>
+        <w:rPr>
+          <w:rFonts w:ascii="Arial" w:hAnsi="Arial" w:cs="Arial"/>
+          <w:color w:val="169998"/>
+          <w:sz w:val="14"/>
+          <w:szCs w:val="14"/>
+        </w:rPr>
+      </w:pPr>
+      <w:r>
+        <w:rPr>
+          <w:rFonts w:ascii="Arial" w:hAnsi="Arial" w:cs="Arial"/>
+          <w:color w:val="169998"/>
+          <w:sz w:val="14"/>
+          <w:szCs w:val="14"/>
+        </w:rPr>
+        <w:t>Como o Ambroxmel funciona?</w:t>
+      </w:r>
+    </w:p>
+    <w:p>
+      <w:pPr>
+        <w:pStyle w:val="NormalWeb"/>
+        <w:shd w:val="clear" w:color="auto" w:fill="FFFFFF"/>
+        <w:spacing w:before="0" w:beforeAutospacing="0" w:after="150" w:afterAutospacing="0"/>
+        <w:rPr>
+          <w:rFonts w:ascii="Arial" w:hAnsi="Arial" w:cs="Arial"/>
+          <w:color w:val="333333"/>
+          <w:sz w:val="14"/>
+          <w:szCs w:val="14"/>
+        </w:rPr>
+      </w:pPr>
+      <w:r>
+        <w:rPr>
+          <w:rFonts w:ascii="Arial" w:hAnsi="Arial" w:cs="Arial"/>
+          <w:color w:val="333333"/>
+          <w:sz w:val="14"/>
+          <w:szCs w:val="14"/>
+        </w:rPr>
+        <w:t>Ambroxmel favorece a expectoração, ou seja, ajuda na eliminação do catarro das vias respiratórias, alivia a </w:t>
+      </w:r>
+      <w:hyperlink r:id="rId128" w:tgtFrame="_blank" w:history="1">
+        <w:r>
+          <w:rPr>
+            <w:rStyle w:val="Hyperlink"/>
+            <w:rFonts w:ascii="Arial" w:eastAsiaTheme="majorEastAsia" w:hAnsi="Arial" w:cs="Arial"/>
+            <w:color w:val="00AAE5"/>
+            <w:sz w:val="14"/>
+            <w:szCs w:val="14"/>
+          </w:rPr>
+          <w:t>tosse</w:t>
+        </w:r>
+      </w:hyperlink>
+      <w:r>
+        <w:rPr>
+          <w:rFonts w:ascii="Arial" w:hAnsi="Arial" w:cs="Arial"/>
+          <w:color w:val="333333"/>
+          <w:sz w:val="14"/>
+          <w:szCs w:val="14"/>
+        </w:rPr>
+        <w:t>, desobstrui os brônquios e, devido ao leve efeito anestésico local, alivia a irritação da garganta associada à tosse com catarro.</w:t>
+      </w:r>
+    </w:p>
+    <w:p>
+      <w:pPr>
+        <w:pStyle w:val="NormalWeb"/>
+        <w:shd w:val="clear" w:color="auto" w:fill="FFFFFF"/>
+        <w:spacing w:before="0" w:beforeAutospacing="0" w:after="150" w:afterAutospacing="0"/>
+        <w:rPr>
+          <w:rFonts w:ascii="Arial" w:hAnsi="Arial" w:cs="Arial"/>
+          <w:color w:val="333333"/>
+          <w:sz w:val="14"/>
+          <w:szCs w:val="14"/>
+        </w:rPr>
+      </w:pPr>
+      <w:r>
+        <w:rPr>
+          <w:rFonts w:ascii="Arial" w:hAnsi="Arial" w:cs="Arial"/>
+          <w:color w:val="333333"/>
+          <w:sz w:val="14"/>
+          <w:szCs w:val="14"/>
+        </w:rPr>
+        <w:t>O início de ação ocorre em até 2 horas após o uso.</w:t>
+      </w:r>
+    </w:p>
+    <w:p>
+      <w:pPr>
+        <w:pStyle w:val="NormalWeb"/>
+        <w:shd w:val="clear" w:color="auto" w:fill="FFFFFF"/>
+        <w:spacing w:before="0" w:beforeAutospacing="0" w:after="150" w:afterAutospacing="0"/>
+        <w:rPr>
+          <w:rFonts w:ascii="Arial" w:hAnsi="Arial" w:cs="Arial"/>
+          <w:color w:val="333333"/>
+          <w:sz w:val="14"/>
+          <w:szCs w:val="14"/>
+        </w:rPr>
+      </w:pPr>
+    </w:p>
+    <w:p>
+      <w:pPr>
+        <w:shd w:val="clear" w:color="auto" w:fill="FFFFFF"/>
+        <w:rPr>
+          <w:rFonts w:ascii="Arial" w:hAnsi="Arial" w:cs="Arial"/>
+          <w:color w:val="333333"/>
+          <w:sz w:val="21"/>
+          <w:szCs w:val="21"/>
+        </w:rPr>
+      </w:pPr>
+      <w:r>
+        <w:rPr>
+          <w:rFonts w:ascii="Arial" w:hAnsi="Arial" w:cs="Arial"/>
+          <w:noProof/>
+          <w:color w:val="333333"/>
+          <w:sz w:val="21"/>
+          <w:szCs w:val="21"/>
+          <w:lang w:eastAsia="pt-BR"/>
+        </w:rPr>
+        <w:drawing>
+          <wp:inline distT="0" distB="0" distL="0" distR="0">
+            <wp:extent cx="666750" cy="666750"/>
+            <wp:effectExtent l="0" t="0" r="0" b="0"/>
+            <wp:docPr id="34" name="Imagem 34" descr="30mg/mL + 38,5mg/mL + 38,5mg/mL + 19mg/mL, tubo aerossol com 80mL de solução para uso dermatológico"/>
+            <wp:cNvGraphicFramePr>
+              <a:graphicFrameLocks xmlns:a="http://schemas.openxmlformats.org/drawingml/2006/main" noChangeAspect="1"/>
+            </wp:cNvGraphicFramePr>
+            <a:graphic xmlns:a="http://schemas.openxmlformats.org/drawingml/2006/main">
+              <a:graphicData uri="http://schemas.openxmlformats.org/drawingml/2006/picture">
+                <pic:pic xmlns:pic="http://schemas.openxmlformats.org/drawingml/2006/picture">
+                  <pic:nvPicPr>
+                    <pic:cNvPr id="0" name="Picture 27" descr="30mg/mL + 38,5mg/mL + 38,5mg/mL + 19mg/mL, tubo aerossol com 80mL de solução para uso dermatológico"/>
+                    <pic:cNvPicPr>
+                      <a:picLocks noChangeAspect="1" noChangeArrowheads="1"/>
+                    </pic:cNvPicPr>
+                  </pic:nvPicPr>
+                  <pic:blipFill>
+                    <a:blip r:embed="rId129" cstate="print">
+                      <a:extLst>
+                        <a:ext uri="{28A0092B-C50C-407E-A947-70E740481C1C}">
+                          <a14:useLocalDpi xmlns:a14="http://schemas.microsoft.com/office/drawing/2010/main" val="0"/>
+                        </a:ext>
+                      </a:extLst>
+                    </a:blip>
+                    <a:srcRect/>
+                    <a:stretch>
+                      <a:fillRect/>
+                    </a:stretch>
+                  </pic:blipFill>
+                  <pic:spPr bwMode="auto">
+                    <a:xfrm>
+                      <a:off x="0" y="0"/>
+                      <a:ext cx="666750" cy="666750"/>
+                    </a:xfrm>
+                    <a:prstGeom prst="rect">
+                      <a:avLst/>
+                    </a:prstGeom>
+                    <a:noFill/>
+                    <a:ln>
+                      <a:noFill/>
+                    </a:ln>
+                  </pic:spPr>
+                </pic:pic>
+              </a:graphicData>
+            </a:graphic>
+          </wp:inline>
+        </w:drawing>
+      </w:r>
+    </w:p>
+    <w:p>
+      <w:pPr>
+        <w:pStyle w:val="Ttulo2"/>
+        <w:shd w:val="clear" w:color="auto" w:fill="FFFFFF"/>
+        <w:spacing w:before="0" w:beforeAutospacing="0" w:after="0" w:afterAutospacing="0"/>
+        <w:rPr>
+          <w:rFonts w:ascii="Arial" w:hAnsi="Arial" w:cs="Arial"/>
+          <w:b w:val="0"/>
+          <w:bCs w:val="0"/>
+          <w:color w:val="333333"/>
+          <w:sz w:val="22"/>
+          <w:szCs w:val="22"/>
+        </w:rPr>
+      </w:pPr>
+      <w:hyperlink r:id="rId130" w:tooltip="Air Salonpas 30mg/mL + 38,5mg/mL + 38,5mg/mL + 19mg/mL, tubo aerossol com 80mL de solução para uso dermatológico" w:history="1">
+        <w:r>
+          <w:rPr>
+            <w:rStyle w:val="Hyperlink"/>
+            <w:rFonts w:ascii="Arial" w:hAnsi="Arial" w:cs="Arial"/>
+            <w:b w:val="0"/>
+            <w:bCs w:val="0"/>
+            <w:color w:val="00AAE5"/>
+            <w:sz w:val="22"/>
+            <w:szCs w:val="22"/>
+          </w:rPr>
+          <w:t>Air Salonpas 30mg/mL + 38,5mg/mL + 38,5mg/mL + 19mg/mL, tubo aerossol com 80mL de solução para uso dermatológico</w:t>
+        </w:r>
+      </w:hyperlink>
+    </w:p>
+    <w:p>
+      <w:pPr>
+        <w:pStyle w:val="Ttulo2"/>
+        <w:shd w:val="clear" w:color="auto" w:fill="FFFFFF"/>
+        <w:spacing w:before="0" w:beforeAutospacing="0" w:after="0" w:afterAutospacing="0"/>
+        <w:rPr>
+          <w:rFonts w:ascii="Arial" w:hAnsi="Arial" w:cs="Arial"/>
+          <w:b w:val="0"/>
+          <w:bCs w:val="0"/>
+          <w:color w:val="333333"/>
+          <w:sz w:val="22"/>
+          <w:szCs w:val="22"/>
+        </w:rPr>
+      </w:pPr>
+    </w:p>
+    <w:p>
+      <w:pPr>
+        <w:pStyle w:val="Ttulo2"/>
+        <w:shd w:val="clear" w:color="auto" w:fill="FFFFFF"/>
+        <w:spacing w:before="300" w:beforeAutospacing="0" w:after="300" w:afterAutospacing="0"/>
+        <w:rPr>
+          <w:rFonts w:ascii="Arial" w:hAnsi="Arial" w:cs="Arial"/>
+          <w:color w:val="169998"/>
+          <w:sz w:val="14"/>
+          <w:szCs w:val="14"/>
+        </w:rPr>
+      </w:pPr>
+      <w:r>
+        <w:rPr>
+          <w:rFonts w:ascii="Arial" w:hAnsi="Arial" w:cs="Arial"/>
+          <w:color w:val="169998"/>
+          <w:sz w:val="14"/>
+          <w:szCs w:val="14"/>
+        </w:rPr>
+        <w:t>Como Air Salonpas funciona?</w:t>
+      </w:r>
+    </w:p>
+    <w:p>
+      <w:pPr>
+        <w:pStyle w:val="NormalWeb"/>
+        <w:shd w:val="clear" w:color="auto" w:fill="FFFFFF"/>
+        <w:spacing w:before="0" w:beforeAutospacing="0" w:after="150" w:afterAutospacing="0"/>
+        <w:rPr>
+          <w:rFonts w:ascii="Arial" w:hAnsi="Arial" w:cs="Arial"/>
+          <w:color w:val="333333"/>
+          <w:sz w:val="14"/>
+          <w:szCs w:val="14"/>
+        </w:rPr>
+      </w:pPr>
+      <w:r>
+        <w:rPr>
+          <w:rFonts w:ascii="Arial" w:hAnsi="Arial" w:cs="Arial"/>
+          <w:color w:val="333333"/>
+          <w:sz w:val="14"/>
+          <w:szCs w:val="14"/>
+        </w:rPr>
+        <w:t>Salonpas é um analgésico, </w:t>
+      </w:r>
+      <w:hyperlink r:id="rId131" w:tgtFrame="_blank" w:history="1">
+        <w:r>
+          <w:rPr>
+            <w:rStyle w:val="Hyperlink"/>
+            <w:rFonts w:ascii="Arial" w:eastAsiaTheme="majorEastAsia" w:hAnsi="Arial" w:cs="Arial"/>
+            <w:color w:val="00AAE5"/>
+            <w:sz w:val="14"/>
+            <w:szCs w:val="14"/>
+          </w:rPr>
+          <w:t>anti-inflamatório</w:t>
+        </w:r>
+      </w:hyperlink>
+      <w:r>
+        <w:rPr>
+          <w:rFonts w:ascii="Arial" w:hAnsi="Arial" w:cs="Arial"/>
+          <w:color w:val="333333"/>
+          <w:sz w:val="14"/>
+          <w:szCs w:val="14"/>
+        </w:rPr>
+        <w:t> de uso tópico, que age sobre a região afetada, aliviando a dor e o inchaço.</w:t>
+      </w:r>
+    </w:p>
+    <w:p>
+      <w:pPr>
+        <w:pStyle w:val="Ttulo2"/>
+        <w:shd w:val="clear" w:color="auto" w:fill="FFFFFF"/>
+        <w:spacing w:before="0" w:beforeAutospacing="0" w:after="0" w:afterAutospacing="0"/>
+        <w:rPr>
+          <w:rFonts w:ascii="Arial" w:hAnsi="Arial" w:cs="Arial"/>
+          <w:b w:val="0"/>
+          <w:bCs w:val="0"/>
+          <w:color w:val="333333"/>
+          <w:sz w:val="14"/>
+          <w:szCs w:val="14"/>
+        </w:rPr>
+      </w:pPr>
+    </w:p>
+    <w:p>
+      <w:pPr>
+        <w:pStyle w:val="NormalWeb"/>
+        <w:shd w:val="clear" w:color="auto" w:fill="FFFFFF"/>
+        <w:spacing w:before="0" w:beforeAutospacing="0" w:after="150" w:afterAutospacing="0"/>
+        <w:rPr>
+          <w:rFonts w:ascii="Arial" w:hAnsi="Arial" w:cs="Arial"/>
+          <w:color w:val="333333"/>
+          <w:sz w:val="22"/>
+          <w:szCs w:val="22"/>
+        </w:rPr>
+      </w:pPr>
+    </w:p>
+    <w:p>
+      <w:pPr>
+        <w:shd w:val="clear" w:color="auto" w:fill="FFFFFF"/>
+        <w:rPr>
+          <w:rFonts w:ascii="Arial" w:hAnsi="Arial" w:cs="Arial"/>
+          <w:color w:val="333333"/>
+          <w:sz w:val="21"/>
+          <w:szCs w:val="21"/>
+        </w:rPr>
+      </w:pPr>
+      <w:r>
+        <w:rPr>
+          <w:rFonts w:ascii="Arial" w:hAnsi="Arial" w:cs="Arial"/>
+          <w:noProof/>
+          <w:color w:val="333333"/>
+          <w:sz w:val="21"/>
+          <w:szCs w:val="21"/>
+          <w:lang w:eastAsia="pt-BR"/>
+        </w:rPr>
+        <w:drawing>
+          <wp:inline distT="0" distB="0" distL="0" distR="0">
+            <wp:extent cx="838200" cy="838200"/>
+            <wp:effectExtent l="0" t="0" r="0" b="0"/>
+            <wp:docPr id="35" name="Imagem 35" descr="0,25g/g + 0,25g/g, caixa com 1 bisnaga com 20g de pomada de uso dermatológico"/>
+            <wp:cNvGraphicFramePr>
+              <a:graphicFrameLocks xmlns:a="http://schemas.openxmlformats.org/drawingml/2006/main" noChangeAspect="1"/>
+            </wp:cNvGraphicFramePr>
+            <a:graphic xmlns:a="http://schemas.openxmlformats.org/drawingml/2006/main">
+              <a:graphicData uri="http://schemas.openxmlformats.org/drawingml/2006/picture">
+                <pic:pic xmlns:pic="http://schemas.openxmlformats.org/drawingml/2006/picture">
+                  <pic:nvPicPr>
+                    <pic:cNvPr id="0" name="Picture 29" descr="0,25g/g + 0,25g/g, caixa com 1 bisnaga com 20g de pomada de uso dermatológico"/>
+                    <pic:cNvPicPr>
+                      <a:picLocks noChangeAspect="1" noChangeArrowheads="1"/>
+                    </pic:cNvPicPr>
+                  </pic:nvPicPr>
+                  <pic:blipFill>
+                    <a:blip r:embed="rId132">
+                      <a:extLst>
+                        <a:ext uri="{28A0092B-C50C-407E-A947-70E740481C1C}">
+                          <a14:useLocalDpi xmlns:a14="http://schemas.microsoft.com/office/drawing/2010/main" val="0"/>
+                        </a:ext>
+                      </a:extLst>
+                    </a:blip>
+                    <a:srcRect/>
+                    <a:stretch>
+                      <a:fillRect/>
+                    </a:stretch>
+                  </pic:blipFill>
+                  <pic:spPr bwMode="auto">
+                    <a:xfrm>
+                      <a:off x="0" y="0"/>
+                      <a:ext cx="838200" cy="838200"/>
+                    </a:xfrm>
+                    <a:prstGeom prst="rect">
+                      <a:avLst/>
+                    </a:prstGeom>
+                    <a:noFill/>
+                    <a:ln>
+                      <a:noFill/>
+                    </a:ln>
+                  </pic:spPr>
+                </pic:pic>
+              </a:graphicData>
+            </a:graphic>
+          </wp:inline>
+        </w:drawing>
+      </w:r>
+    </w:p>
+    <w:p>
+      <w:pPr>
+        <w:pStyle w:val="Ttulo2"/>
+        <w:shd w:val="clear" w:color="auto" w:fill="FFFFFF"/>
+        <w:spacing w:before="0" w:beforeAutospacing="0" w:after="0" w:afterAutospacing="0"/>
+        <w:rPr>
+          <w:rFonts w:ascii="Arial" w:hAnsi="Arial" w:cs="Arial"/>
+          <w:b w:val="0"/>
+          <w:bCs w:val="0"/>
+          <w:color w:val="333333"/>
+          <w:sz w:val="22"/>
+          <w:szCs w:val="22"/>
+        </w:rPr>
+      </w:pPr>
+      <w:hyperlink r:id="rId133" w:tooltip="Bálsamo Bengué Pomada 0,25g/g + 0,25g/g, caixa com 1 bisnaga com 20g de pomada de uso dermatológico" w:history="1">
+        <w:r>
+          <w:rPr>
+            <w:rStyle w:val="Hyperlink"/>
+            <w:rFonts w:ascii="Arial" w:hAnsi="Arial" w:cs="Arial"/>
+            <w:b w:val="0"/>
+            <w:bCs w:val="0"/>
+            <w:color w:val="00AAE5"/>
+            <w:sz w:val="22"/>
+            <w:szCs w:val="22"/>
+          </w:rPr>
+          <w:t xml:space="preserve">Bálsamo </w:t>
+        </w:r>
+        <w:proofErr w:type="spellStart"/>
+        <w:r>
+          <w:rPr>
+            <w:rStyle w:val="Hyperlink"/>
+            <w:rFonts w:ascii="Arial" w:hAnsi="Arial" w:cs="Arial"/>
+            <w:b w:val="0"/>
+            <w:bCs w:val="0"/>
+            <w:color w:val="00AAE5"/>
+            <w:sz w:val="22"/>
+            <w:szCs w:val="22"/>
+          </w:rPr>
+          <w:t>Bengué</w:t>
+        </w:r>
+        <w:proofErr w:type="spellEnd"/>
+        <w:r>
+          <w:rPr>
+            <w:rStyle w:val="Hyperlink"/>
+            <w:rFonts w:ascii="Arial" w:hAnsi="Arial" w:cs="Arial"/>
+            <w:b w:val="0"/>
+            <w:bCs w:val="0"/>
+            <w:color w:val="00AAE5"/>
+            <w:sz w:val="22"/>
+            <w:szCs w:val="22"/>
+          </w:rPr>
+          <w:t xml:space="preserve"> Pomada 0,25g/g + 0,25g/g, caixa com 1 bisnaga com 20g de pomada de uso dermatológico</w:t>
+        </w:r>
+      </w:hyperlink>
+    </w:p>
+    <w:p>
+      <w:pPr>
+        <w:pStyle w:val="Ttulo2"/>
+        <w:shd w:val="clear" w:color="auto" w:fill="FFFFFF"/>
+        <w:spacing w:before="0" w:beforeAutospacing="0" w:after="0" w:afterAutospacing="0"/>
+        <w:rPr>
+          <w:rFonts w:ascii="Arial" w:hAnsi="Arial" w:cs="Arial"/>
+          <w:b w:val="0"/>
+          <w:bCs w:val="0"/>
+          <w:color w:val="333333"/>
+          <w:sz w:val="22"/>
+          <w:szCs w:val="22"/>
+        </w:rPr>
+      </w:pPr>
+    </w:p>
+    <w:p>
+      <w:pPr>
+        <w:pStyle w:val="Ttulo2"/>
+        <w:shd w:val="clear" w:color="auto" w:fill="FFFFFF"/>
+        <w:spacing w:before="0" w:beforeAutospacing="0" w:after="0" w:afterAutospacing="0"/>
+        <w:rPr>
+          <w:rFonts w:ascii="Arial" w:hAnsi="Arial" w:cs="Arial"/>
+          <w:b w:val="0"/>
+          <w:bCs w:val="0"/>
+          <w:color w:val="333333"/>
+          <w:sz w:val="22"/>
+          <w:szCs w:val="22"/>
+        </w:rPr>
+      </w:pPr>
+    </w:p>
+    <w:p>
+      <w:pPr>
+        <w:pStyle w:val="Ttulo3"/>
+        <w:spacing w:before="0"/>
+        <w:rPr>
+          <w:rFonts w:ascii="Arial" w:hAnsi="Arial" w:cs="Arial"/>
+          <w:color w:val="333333"/>
+          <w:sz w:val="14"/>
+          <w:szCs w:val="14"/>
+        </w:rPr>
+      </w:pPr>
+      <w:hyperlink r:id="rId134" w:anchor="indication-collapse" w:tooltip="+Para que serve" w:history="1">
+        <w:r>
+          <w:rPr>
+            <w:rStyle w:val="Hyperlink"/>
+            <w:rFonts w:ascii="Arial" w:hAnsi="Arial" w:cs="Arial"/>
+            <w:b/>
+            <w:bCs/>
+            <w:color w:val="169998"/>
+            <w:sz w:val="14"/>
+            <w:szCs w:val="14"/>
+          </w:rPr>
+          <w:t>Para que serve</w:t>
+        </w:r>
+      </w:hyperlink>
+    </w:p>
+    <w:p>
+      <w:pPr>
+        <w:pStyle w:val="NormalWeb"/>
+        <w:spacing w:before="0" w:beforeAutospacing="0" w:after="150" w:afterAutospacing="0"/>
+        <w:rPr>
+          <w:rFonts w:ascii="Arial" w:hAnsi="Arial" w:cs="Arial"/>
+          <w:color w:val="333333"/>
+          <w:sz w:val="14"/>
+          <w:szCs w:val="14"/>
+        </w:rPr>
+      </w:pPr>
+      <w:r>
+        <w:rPr>
+          <w:rFonts w:ascii="Arial" w:hAnsi="Arial" w:cs="Arial"/>
+          <w:color w:val="333333"/>
+          <w:sz w:val="14"/>
+          <w:szCs w:val="14"/>
+        </w:rPr>
+        <w:t xml:space="preserve">Bálsamo </w:t>
+      </w:r>
+      <w:proofErr w:type="spellStart"/>
+      <w:r>
+        <w:rPr>
+          <w:rFonts w:ascii="Arial" w:hAnsi="Arial" w:cs="Arial"/>
+          <w:color w:val="333333"/>
+          <w:sz w:val="14"/>
+          <w:szCs w:val="14"/>
+        </w:rPr>
+        <w:t>Bengué</w:t>
+      </w:r>
+      <w:proofErr w:type="spellEnd"/>
+      <w:r>
+        <w:rPr>
+          <w:rFonts w:ascii="Arial" w:hAnsi="Arial" w:cs="Arial"/>
+          <w:color w:val="333333"/>
+          <w:sz w:val="14"/>
+          <w:szCs w:val="14"/>
+        </w:rPr>
+        <w:t xml:space="preserve"> é indicado para o alívio do reumatismo (grupo de doenças que afeta as articulações, músculos e esqueleto), das nevralgias (dor aguda que pode atingir um ou mais nervos), do </w:t>
+      </w:r>
+      <w:hyperlink r:id="rId135" w:tgtFrame="_blank" w:history="1">
+        <w:r>
+          <w:rPr>
+            <w:rStyle w:val="Hyperlink"/>
+            <w:rFonts w:ascii="Arial" w:hAnsi="Arial" w:cs="Arial"/>
+            <w:color w:val="00AAE5"/>
+            <w:sz w:val="14"/>
+            <w:szCs w:val="14"/>
+          </w:rPr>
+          <w:t>torcicolo</w:t>
+        </w:r>
+      </w:hyperlink>
+      <w:r>
+        <w:rPr>
+          <w:rFonts w:ascii="Arial" w:hAnsi="Arial" w:cs="Arial"/>
+          <w:color w:val="333333"/>
+          <w:sz w:val="14"/>
+          <w:szCs w:val="14"/>
+        </w:rPr>
+        <w:t>, das contusões e alívio das dores musculares.</w:t>
+      </w:r>
+    </w:p>
+    <w:p>
+      <w:pPr>
+        <w:pStyle w:val="Ttulo2"/>
+        <w:shd w:val="clear" w:color="auto" w:fill="FFFFFF"/>
+        <w:spacing w:before="0" w:beforeAutospacing="0" w:after="0" w:afterAutospacing="0"/>
+        <w:rPr>
+          <w:rFonts w:ascii="Arial" w:hAnsi="Arial" w:cs="Arial"/>
+          <w:b w:val="0"/>
+          <w:bCs w:val="0"/>
+          <w:color w:val="333333"/>
+          <w:sz w:val="22"/>
+          <w:szCs w:val="22"/>
+        </w:rPr>
+      </w:pPr>
+    </w:p>
+    <w:p>
+      <w:pPr>
+        <w:pStyle w:val="NormalWeb"/>
+        <w:shd w:val="clear" w:color="auto" w:fill="FFFFFF"/>
+        <w:spacing w:before="0" w:beforeAutospacing="0" w:after="150" w:afterAutospacing="0"/>
+        <w:rPr>
+          <w:rFonts w:ascii="Arial" w:hAnsi="Arial" w:cs="Arial"/>
+          <w:color w:val="333333"/>
+          <w:sz w:val="22"/>
+          <w:szCs w:val="22"/>
+        </w:rPr>
+      </w:pPr>
+    </w:p>
+    <w:p>
+      <w:pPr>
+        <w:pStyle w:val="Ttulo2"/>
+        <w:shd w:val="clear" w:color="auto" w:fill="FFFFFF"/>
+        <w:spacing w:before="0" w:beforeAutospacing="0" w:after="0" w:afterAutospacing="0"/>
+        <w:rPr>
+          <w:rFonts w:ascii="Arial" w:hAnsi="Arial" w:cs="Arial"/>
+          <w:b w:val="0"/>
+          <w:bCs w:val="0"/>
+          <w:color w:val="333333"/>
+          <w:sz w:val="22"/>
+          <w:szCs w:val="22"/>
+        </w:rPr>
+      </w:pPr>
+    </w:p>
+    <w:p>
+      <w:pPr>
+        <w:shd w:val="clear" w:color="auto" w:fill="FFFFFF"/>
+        <w:rPr>
+          <w:rFonts w:ascii="Arial" w:hAnsi="Arial" w:cs="Arial"/>
+          <w:color w:val="333333"/>
+          <w:sz w:val="21"/>
+          <w:szCs w:val="21"/>
+        </w:rPr>
+      </w:pPr>
+      <w:r>
+        <w:rPr>
+          <w:rFonts w:ascii="Arial" w:hAnsi="Arial" w:cs="Arial"/>
+          <w:noProof/>
+          <w:color w:val="333333"/>
+          <w:sz w:val="21"/>
+          <w:szCs w:val="21"/>
+          <w:lang w:eastAsia="pt-BR"/>
+        </w:rPr>
+        <w:lastRenderedPageBreak/>
+        <w:drawing>
+          <wp:inline distT="0" distB="0" distL="0" distR="0">
+            <wp:extent cx="857250" cy="857250"/>
+            <wp:effectExtent l="0" t="0" r="0" b="0"/>
+            <wp:docPr id="36" name="Imagem 36" descr="tubo aerossol com 120mL de solução de uso dermatológico"/>
+            <wp:cNvGraphicFramePr>
+              <a:graphicFrameLocks xmlns:a="http://schemas.openxmlformats.org/drawingml/2006/main" noChangeAspect="1"/>
+            </wp:cNvGraphicFramePr>
+            <a:graphic xmlns:a="http://schemas.openxmlformats.org/drawingml/2006/main">
+              <a:graphicData uri="http://schemas.openxmlformats.org/drawingml/2006/picture">
+                <pic:pic xmlns:pic="http://schemas.openxmlformats.org/drawingml/2006/picture">
+                  <pic:nvPicPr>
+                    <pic:cNvPr id="0" name="Picture 31" descr="tubo aerossol com 120mL de solução de uso dermatológico"/>
+                    <pic:cNvPicPr>
+                      <a:picLocks noChangeAspect="1" noChangeArrowheads="1"/>
+                    </pic:cNvPicPr>
+                  </pic:nvPicPr>
+                  <pic:blipFill>
+                    <a:blip r:embed="rId136">
+                      <a:extLst>
+                        <a:ext uri="{28A0092B-C50C-407E-A947-70E740481C1C}">
+                          <a14:useLocalDpi xmlns:a14="http://schemas.microsoft.com/office/drawing/2010/main" val="0"/>
+                        </a:ext>
+                      </a:extLst>
+                    </a:blip>
+                    <a:srcRect/>
+                    <a:stretch>
+                      <a:fillRect/>
+                    </a:stretch>
+                  </pic:blipFill>
+                  <pic:spPr bwMode="auto">
+                    <a:xfrm>
+                      <a:off x="0" y="0"/>
+                      <a:ext cx="857250" cy="857250"/>
+                    </a:xfrm>
+                    <a:prstGeom prst="rect">
+                      <a:avLst/>
+                    </a:prstGeom>
+                    <a:noFill/>
+                    <a:ln>
+                      <a:noFill/>
+                    </a:ln>
+                  </pic:spPr>
+                </pic:pic>
+              </a:graphicData>
+            </a:graphic>
+          </wp:inline>
+        </w:drawing>
+      </w:r>
+    </w:p>
+    <w:p>
+      <w:pPr>
+        <w:pStyle w:val="Ttulo2"/>
+        <w:shd w:val="clear" w:color="auto" w:fill="FFFFFF"/>
+        <w:spacing w:before="0" w:beforeAutospacing="0" w:after="0" w:afterAutospacing="0"/>
+        <w:rPr>
+          <w:rFonts w:ascii="Arial" w:hAnsi="Arial" w:cs="Arial"/>
+          <w:b w:val="0"/>
+          <w:bCs w:val="0"/>
+          <w:color w:val="333333"/>
+          <w:sz w:val="22"/>
+          <w:szCs w:val="22"/>
+        </w:rPr>
+      </w:pPr>
+      <w:hyperlink r:id="rId137" w:tooltip="Massageol tubo aerossol com 120mL de solução de uso dermatológico" w:history="1">
+        <w:r>
+          <w:rPr>
+            <w:rStyle w:val="Hyperlink"/>
+            <w:rFonts w:ascii="Arial" w:hAnsi="Arial" w:cs="Arial"/>
+            <w:b w:val="0"/>
+            <w:bCs w:val="0"/>
+            <w:color w:val="00AAE5"/>
+            <w:sz w:val="22"/>
+            <w:szCs w:val="22"/>
+          </w:rPr>
+          <w:t>Massageol tubo aerossol com 120mL de solução de uso dermatológico</w:t>
+        </w:r>
+      </w:hyperlink>
+    </w:p>
+    <w:p>
+      <w:pPr>
+        <w:pStyle w:val="Ttulo2"/>
+        <w:shd w:val="clear" w:color="auto" w:fill="FFFFFF"/>
+        <w:spacing w:before="0" w:beforeAutospacing="0" w:after="0" w:afterAutospacing="0"/>
+        <w:rPr>
+          <w:rFonts w:ascii="Arial" w:hAnsi="Arial" w:cs="Arial"/>
+          <w:b w:val="0"/>
+          <w:bCs w:val="0"/>
+          <w:color w:val="333333"/>
+          <w:sz w:val="22"/>
+          <w:szCs w:val="22"/>
+        </w:rPr>
+      </w:pPr>
+    </w:p>
+    <w:p>
+      <w:pPr>
+        <w:pStyle w:val="Ttulo2"/>
+        <w:shd w:val="clear" w:color="auto" w:fill="FFFFFF"/>
+        <w:spacing w:before="300" w:beforeAutospacing="0" w:after="300" w:afterAutospacing="0"/>
+        <w:rPr>
+          <w:rFonts w:ascii="Arial" w:hAnsi="Arial" w:cs="Arial"/>
+          <w:color w:val="169998"/>
+          <w:sz w:val="14"/>
+          <w:szCs w:val="14"/>
+        </w:rPr>
+      </w:pPr>
+      <w:r>
+        <w:rPr>
+          <w:rFonts w:ascii="Arial" w:hAnsi="Arial" w:cs="Arial"/>
+          <w:color w:val="169998"/>
+          <w:sz w:val="14"/>
+          <w:szCs w:val="14"/>
+        </w:rPr>
+        <w:t>Como o Massageol funciona?</w:t>
+      </w:r>
+    </w:p>
+    <w:p>
+      <w:pPr>
+        <w:pStyle w:val="NormalWeb"/>
+        <w:shd w:val="clear" w:color="auto" w:fill="FFFFFF"/>
+        <w:spacing w:before="0" w:beforeAutospacing="0" w:after="150" w:afterAutospacing="0"/>
+        <w:rPr>
+          <w:rFonts w:ascii="Arial" w:hAnsi="Arial" w:cs="Arial"/>
+          <w:color w:val="333333"/>
+          <w:sz w:val="14"/>
+          <w:szCs w:val="14"/>
+        </w:rPr>
+      </w:pPr>
+      <w:r>
+        <w:rPr>
+          <w:rFonts w:ascii="Arial" w:hAnsi="Arial" w:cs="Arial"/>
+          <w:color w:val="333333"/>
+          <w:sz w:val="14"/>
+          <w:szCs w:val="14"/>
+        </w:rPr>
+        <w:t>Este medicamento atua promovendo analgesia (redução da dor) e hiperemia (aumento da quantidade de sangue na superfície do local afetado) da pele, no local em que é aplicado; promove leve anestesia local, causada pela sensação de frio que promove após sua aplicação; age produzindo vasodilatação local, aliviando a dor nas estruturas profundas, que se apresentam inflamadas ou lesionadas. Os sinais de melhora nos sintomas podem ocorrer em um prazo variável de dias, após o início do tratamento.</w:t>
+      </w:r>
+    </w:p>
+    <w:p>
+      <w:pPr>
+        <w:pStyle w:val="NormalWeb"/>
+        <w:shd w:val="clear" w:color="auto" w:fill="FFFFFF"/>
+        <w:spacing w:before="0" w:beforeAutospacing="0" w:after="150" w:afterAutospacing="0"/>
+        <w:rPr>
+          <w:rFonts w:ascii="Arial" w:hAnsi="Arial" w:cs="Arial"/>
+          <w:color w:val="333333"/>
+          <w:sz w:val="22"/>
+          <w:szCs w:val="22"/>
+        </w:rPr>
+      </w:pPr>
+    </w:p>
+    <w:p>
+      <w:pPr>
+        <w:shd w:val="clear" w:color="auto" w:fill="FFFFFF"/>
+        <w:rPr>
+          <w:rFonts w:ascii="Arial" w:hAnsi="Arial" w:cs="Arial"/>
+          <w:color w:val="333333"/>
+          <w:sz w:val="21"/>
+          <w:szCs w:val="21"/>
+        </w:rPr>
+      </w:pPr>
+      <w:r>
+        <w:rPr>
+          <w:rFonts w:ascii="Arial" w:hAnsi="Arial" w:cs="Arial"/>
+          <w:noProof/>
+          <w:color w:val="333333"/>
+          <w:sz w:val="21"/>
+          <w:szCs w:val="21"/>
+          <w:lang w:eastAsia="pt-BR"/>
+        </w:rPr>
+        <w:drawing>
+          <wp:inline distT="0" distB="0" distL="0" distR="0">
+            <wp:extent cx="885825" cy="868109"/>
+            <wp:effectExtent l="0" t="0" r="0" b="8255"/>
+            <wp:docPr id="37" name="Imagem 37" descr="330mg + 300mg + 65mg + 50mg + 42mg, caixa com 2 emplastros"/>
+            <wp:cNvGraphicFramePr>
+              <a:graphicFrameLocks xmlns:a="http://schemas.openxmlformats.org/drawingml/2006/main" noChangeAspect="1"/>
+            </wp:cNvGraphicFramePr>
+            <a:graphic xmlns:a="http://schemas.openxmlformats.org/drawingml/2006/main">
+              <a:graphicData uri="http://schemas.openxmlformats.org/drawingml/2006/picture">
+                <pic:pic xmlns:pic="http://schemas.openxmlformats.org/drawingml/2006/picture">
+                  <pic:nvPicPr>
+                    <pic:cNvPr id="0" name="Picture 33" descr="330mg + 300mg + 65mg + 50mg + 42mg, caixa com 2 emplastros"/>
+                    <pic:cNvPicPr>
+                      <a:picLocks noChangeAspect="1" noChangeArrowheads="1"/>
+                    </pic:cNvPicPr>
+                  </pic:nvPicPr>
+                  <pic:blipFill>
+                    <a:blip r:embed="rId138">
+                      <a:extLst>
+                        <a:ext uri="{28A0092B-C50C-407E-A947-70E740481C1C}">
+                          <a14:useLocalDpi xmlns:a14="http://schemas.microsoft.com/office/drawing/2010/main" val="0"/>
+                        </a:ext>
+                      </a:extLst>
+                    </a:blip>
+                    <a:srcRect/>
+                    <a:stretch>
+                      <a:fillRect/>
+                    </a:stretch>
+                  </pic:blipFill>
+                  <pic:spPr bwMode="auto">
+                    <a:xfrm>
+                      <a:off x="0" y="0"/>
+                      <a:ext cx="901040" cy="883020"/>
+                    </a:xfrm>
+                    <a:prstGeom prst="rect">
+                      <a:avLst/>
+                    </a:prstGeom>
+                    <a:noFill/>
+                    <a:ln>
+                      <a:noFill/>
+                    </a:ln>
+                  </pic:spPr>
+                </pic:pic>
+              </a:graphicData>
+            </a:graphic>
+          </wp:inline>
+        </w:drawing>
+      </w:r>
+    </w:p>
+    <w:p>
+      <w:pPr>
+        <w:pStyle w:val="Ttulo2"/>
+        <w:shd w:val="clear" w:color="auto" w:fill="FFFFFF"/>
+        <w:spacing w:before="0" w:beforeAutospacing="0" w:after="0" w:afterAutospacing="0"/>
+        <w:rPr>
+          <w:rFonts w:ascii="Arial" w:hAnsi="Arial" w:cs="Arial"/>
+          <w:b w:val="0"/>
+          <w:bCs w:val="0"/>
+          <w:color w:val="333333"/>
+          <w:sz w:val="22"/>
+          <w:szCs w:val="22"/>
+        </w:rPr>
+      </w:pPr>
+      <w:hyperlink r:id="rId139" w:tooltip="Salonpas Emplastro 330mg + 300mg + 65mg + 50mg + 42mg, caixa com 2 emplastros" w:history="1">
+        <w:r>
+          <w:rPr>
+            <w:rStyle w:val="Hyperlink"/>
+            <w:rFonts w:ascii="Arial" w:hAnsi="Arial" w:cs="Arial"/>
+            <w:b w:val="0"/>
+            <w:bCs w:val="0"/>
+            <w:color w:val="00AAE5"/>
+            <w:sz w:val="22"/>
+            <w:szCs w:val="22"/>
+          </w:rPr>
+          <w:t>Salonpas Emplastro 330mg + 300mg + 65mg + 50mg + 42mg, caixa com 2 emplastros</w:t>
+        </w:r>
+      </w:hyperlink>
+    </w:p>
+    <w:p>
+      <w:pPr>
+        <w:pStyle w:val="NormalWeb"/>
+        <w:shd w:val="clear" w:color="auto" w:fill="FFFFFF"/>
+        <w:spacing w:before="0" w:beforeAutospacing="0" w:after="150" w:afterAutospacing="0"/>
+        <w:rPr>
+          <w:rFonts w:ascii="Arial" w:hAnsi="Arial" w:cs="Arial"/>
+          <w:color w:val="333333"/>
+          <w:sz w:val="22"/>
+          <w:szCs w:val="22"/>
+        </w:rPr>
+      </w:pPr>
+    </w:p>
+    <w:p>
+      <w:pPr>
+        <w:pStyle w:val="Ttulo2"/>
+        <w:shd w:val="clear" w:color="auto" w:fill="FFFFFF"/>
+        <w:spacing w:before="300" w:beforeAutospacing="0" w:after="300" w:afterAutospacing="0"/>
+        <w:rPr>
+          <w:rFonts w:ascii="Arial" w:hAnsi="Arial" w:cs="Arial"/>
+          <w:color w:val="169998"/>
+          <w:sz w:val="14"/>
+          <w:szCs w:val="14"/>
+        </w:rPr>
+      </w:pPr>
+      <w:r>
+        <w:rPr>
+          <w:rFonts w:ascii="Arial" w:hAnsi="Arial" w:cs="Arial"/>
+          <w:color w:val="169998"/>
+          <w:sz w:val="14"/>
+          <w:szCs w:val="14"/>
+        </w:rPr>
+        <w:t>Como o Salonpas Emplastro funciona?</w:t>
+      </w:r>
+    </w:p>
+    <w:p>
+      <w:pPr>
+        <w:pStyle w:val="NormalWeb"/>
+        <w:shd w:val="clear" w:color="auto" w:fill="FFFFFF"/>
+        <w:spacing w:before="0" w:beforeAutospacing="0" w:after="150" w:afterAutospacing="0"/>
+        <w:rPr>
+          <w:rFonts w:ascii="Arial" w:hAnsi="Arial" w:cs="Arial"/>
+          <w:color w:val="333333"/>
+          <w:sz w:val="14"/>
+          <w:szCs w:val="14"/>
+        </w:rPr>
+      </w:pPr>
+      <w:r>
+        <w:rPr>
+          <w:rFonts w:ascii="Arial" w:hAnsi="Arial" w:cs="Arial"/>
+          <w:color w:val="333333"/>
+          <w:sz w:val="14"/>
+          <w:szCs w:val="14"/>
+        </w:rPr>
+        <w:t>Salonpas Emplastro é um analgésico, </w:t>
+      </w:r>
+      <w:hyperlink r:id="rId140" w:tgtFrame="_blank" w:history="1">
+        <w:r>
+          <w:rPr>
+            <w:rStyle w:val="Hyperlink"/>
+            <w:rFonts w:ascii="Arial" w:eastAsiaTheme="majorEastAsia" w:hAnsi="Arial" w:cs="Arial"/>
+            <w:color w:val="00AAE5"/>
+            <w:sz w:val="14"/>
+            <w:szCs w:val="14"/>
+          </w:rPr>
+          <w:t>anti-inflamatório</w:t>
+        </w:r>
+      </w:hyperlink>
+      <w:r>
+        <w:rPr>
+          <w:rFonts w:ascii="Arial" w:hAnsi="Arial" w:cs="Arial"/>
+          <w:color w:val="333333"/>
+          <w:sz w:val="14"/>
+          <w:szCs w:val="14"/>
+        </w:rPr>
+        <w:t> de uso tópico, que age sobre a região afetada, aliviando a dor e o inchaço.</w:t>
+      </w:r>
+    </w:p>
+    <w:p>
+      <w:pPr>
+        <w:pStyle w:val="NormalWeb"/>
+        <w:shd w:val="clear" w:color="auto" w:fill="FFFFFF"/>
+        <w:spacing w:before="0" w:beforeAutospacing="0" w:after="150" w:afterAutospacing="0"/>
+        <w:rPr>
+          <w:rFonts w:ascii="Arial" w:hAnsi="Arial" w:cs="Arial"/>
+          <w:color w:val="333333"/>
+          <w:sz w:val="14"/>
+          <w:szCs w:val="14"/>
+        </w:rPr>
+      </w:pPr>
+    </w:p>
+    <w:p>
+      <w:pPr>
+        <w:shd w:val="clear" w:color="auto" w:fill="FFFFFF"/>
+        <w:rPr>
+          <w:rFonts w:ascii="Arial" w:hAnsi="Arial" w:cs="Arial"/>
+          <w:color w:val="333333"/>
+          <w:sz w:val="21"/>
+          <w:szCs w:val="21"/>
+        </w:rPr>
+      </w:pPr>
+      <w:r>
+        <w:rPr>
+          <w:rFonts w:ascii="Arial" w:hAnsi="Arial" w:cs="Arial"/>
+          <w:noProof/>
+          <w:color w:val="333333"/>
+          <w:sz w:val="21"/>
+          <w:szCs w:val="21"/>
+          <w:lang w:eastAsia="pt-BR"/>
+        </w:rPr>
+        <w:drawing>
+          <wp:inline distT="0" distB="0" distL="0" distR="0">
+            <wp:extent cx="952500" cy="952500"/>
+            <wp:effectExtent l="0" t="0" r="0" b="0"/>
+            <wp:docPr id="38" name="Imagem 38" descr="frasco com 60 comprimidos"/>
+            <wp:cNvGraphicFramePr>
+              <a:graphicFrameLocks xmlns:a="http://schemas.openxmlformats.org/drawingml/2006/main" noChangeAspect="1"/>
+            </wp:cNvGraphicFramePr>
+            <a:graphic xmlns:a="http://schemas.openxmlformats.org/drawingml/2006/main">
+              <a:graphicData uri="http://schemas.openxmlformats.org/drawingml/2006/picture">
+                <pic:pic xmlns:pic="http://schemas.openxmlformats.org/drawingml/2006/picture">
+                  <pic:nvPicPr>
+                    <pic:cNvPr id="0" name="Picture 38" descr="frasco com 60 comprimidos"/>
+                    <pic:cNvPicPr>
+                      <a:picLocks noChangeAspect="1" noChangeArrowheads="1"/>
+                    </pic:cNvPicPr>
+                  </pic:nvPicPr>
+                  <pic:blipFill>
+                    <a:blip r:embed="rId141">
+                      <a:extLst>
+                        <a:ext uri="{28A0092B-C50C-407E-A947-70E740481C1C}">
+                          <a14:useLocalDpi xmlns:a14="http://schemas.microsoft.com/office/drawing/2010/main" val="0"/>
+                        </a:ext>
+                      </a:extLst>
+                    </a:blip>
+                    <a:srcRect/>
+                    <a:stretch>
+                      <a:fillRect/>
+                    </a:stretch>
+                  </pic:blipFill>
+                  <pic:spPr bwMode="auto">
+                    <a:xfrm>
+                      <a:off x="0" y="0"/>
+                      <a:ext cx="952500" cy="952500"/>
+                    </a:xfrm>
+                    <a:prstGeom prst="rect">
+                      <a:avLst/>
+                    </a:prstGeom>
+                    <a:noFill/>
+                    <a:ln>
+                      <a:noFill/>
+                    </a:ln>
+                  </pic:spPr>
+                </pic:pic>
+              </a:graphicData>
+            </a:graphic>
+          </wp:inline>
+        </w:drawing>
+      </w:r>
+    </w:p>
+    <w:p>
+      <w:pPr>
+        <w:pStyle w:val="Ttulo2"/>
+        <w:shd w:val="clear" w:color="auto" w:fill="FFFFFF"/>
+        <w:spacing w:before="0" w:beforeAutospacing="0" w:after="0" w:afterAutospacing="0"/>
+        <w:rPr>
+          <w:rFonts w:ascii="Arial" w:hAnsi="Arial" w:cs="Arial"/>
+          <w:b w:val="0"/>
+          <w:bCs w:val="0"/>
+          <w:color w:val="333333"/>
+          <w:sz w:val="22"/>
+          <w:szCs w:val="22"/>
+        </w:rPr>
+      </w:pPr>
+      <w:hyperlink r:id="rId142" w:tooltip="Complexo Homeopático Almeida Prado Nº 49 frasco com 60 comprimidos" w:history="1">
+        <w:r>
+          <w:rPr>
+            <w:rStyle w:val="Hyperlink"/>
+            <w:rFonts w:ascii="Arial" w:hAnsi="Arial" w:cs="Arial"/>
+            <w:b w:val="0"/>
+            <w:bCs w:val="0"/>
+            <w:color w:val="00AAE5"/>
+            <w:sz w:val="22"/>
+            <w:szCs w:val="22"/>
+          </w:rPr>
+          <w:t>Complexo Homeopático Almeida Prado Nº 49 frasco com 60 comprimidos</w:t>
+        </w:r>
+      </w:hyperlink>
+    </w:p>
+    <w:p>
+      <w:pPr>
+        <w:pStyle w:val="Ttulo2"/>
+        <w:shd w:val="clear" w:color="auto" w:fill="FFFFFF"/>
+        <w:spacing w:before="0" w:beforeAutospacing="0" w:after="0" w:afterAutospacing="0"/>
+        <w:rPr>
+          <w:rFonts w:ascii="Arial" w:hAnsi="Arial" w:cs="Arial"/>
+          <w:b w:val="0"/>
+          <w:bCs w:val="0"/>
+          <w:color w:val="333333"/>
+          <w:sz w:val="22"/>
+          <w:szCs w:val="22"/>
+        </w:rPr>
+      </w:pPr>
+    </w:p>
+    <w:p>
+      <w:pPr>
+        <w:pStyle w:val="Ttulo3"/>
+        <w:spacing w:before="0"/>
+        <w:rPr>
+          <w:rFonts w:ascii="Arial" w:hAnsi="Arial" w:cs="Arial"/>
+          <w:color w:val="333333"/>
+          <w:sz w:val="14"/>
+          <w:szCs w:val="14"/>
+        </w:rPr>
+      </w:pPr>
+      <w:hyperlink r:id="rId143" w:anchor="indication-collapse" w:tooltip="+Para que serve" w:history="1">
+        <w:r>
+          <w:rPr>
+            <w:rStyle w:val="Hyperlink"/>
+            <w:rFonts w:ascii="Arial" w:hAnsi="Arial" w:cs="Arial"/>
+            <w:b/>
+            <w:bCs/>
+            <w:color w:val="169998"/>
+            <w:sz w:val="14"/>
+            <w:szCs w:val="14"/>
+          </w:rPr>
+          <w:t>Para que serve</w:t>
+        </w:r>
+      </w:hyperlink>
+    </w:p>
+    <w:p>
+      <w:pPr>
+        <w:pStyle w:val="NormalWeb"/>
+        <w:spacing w:before="0" w:beforeAutospacing="0" w:after="150" w:afterAutospacing="0"/>
+        <w:rPr>
+          <w:rFonts w:ascii="Arial" w:hAnsi="Arial" w:cs="Arial"/>
+          <w:color w:val="333333"/>
+          <w:sz w:val="14"/>
+          <w:szCs w:val="14"/>
+        </w:rPr>
+      </w:pPr>
+      <w:r>
+        <w:rPr>
+          <w:rFonts w:ascii="Arial" w:hAnsi="Arial" w:cs="Arial"/>
+          <w:color w:val="333333"/>
+          <w:sz w:val="14"/>
+          <w:szCs w:val="14"/>
+        </w:rPr>
+        <w:t>Um medicamento fitoterápico é aquele alcançado de plantas medicinais, onde utiliza-se exclusivamente derivados de droga vegetal tais como: suco, cera, exsudato, óleo, extrato, tintura, entre outros. O termo confunde-se com fitoterapia ou com planta medicinal que realmente envolve o vegetal como um todo no exercício curativo e/ou profilático. Os fitoterápicos são medicamentos industrializados e tem legislação específica. São uma mistura complexa de substâncias, onde, na maioria dos casos, o princípio ativo é desconhecido.</w:t>
+      </w:r>
+    </w:p>
+    <w:p>
+      <w:pPr>
+        <w:pStyle w:val="NormalWeb"/>
+        <w:spacing w:before="0" w:beforeAutospacing="0" w:after="150" w:afterAutospacing="0"/>
+        <w:rPr>
+          <w:rFonts w:ascii="Arial" w:hAnsi="Arial" w:cs="Arial"/>
+          <w:color w:val="333333"/>
+          <w:sz w:val="14"/>
+          <w:szCs w:val="14"/>
+        </w:rPr>
+      </w:pPr>
+      <w:r>
+        <w:rPr>
+          <w:rFonts w:ascii="Arial" w:hAnsi="Arial" w:cs="Arial"/>
+          <w:color w:val="333333"/>
+          <w:sz w:val="14"/>
+          <w:szCs w:val="14"/>
+        </w:rPr>
+        <w:t>O simples fato de coletar, secar e estabilizar um vegetal não o torna medicamento fitoterápico. Deste modo, vegetais íntegros, rasurados, triturados ou pulverizados, não são considerados medicamentos fitoterápicos, em outras palavras, uma planta medicinal não é um fitoterápico. Também não são considerados fitoterápicos os chás, medicamentos homeopáticos e partes de plantas medicinais.</w:t>
+      </w:r>
+    </w:p>
+    <w:p>
+      <w:pPr>
+        <w:pStyle w:val="NormalWeb"/>
+        <w:spacing w:before="0" w:beforeAutospacing="0" w:after="150" w:afterAutospacing="0"/>
+        <w:rPr>
+          <w:rFonts w:ascii="Arial" w:hAnsi="Arial" w:cs="Arial"/>
+          <w:color w:val="333333"/>
+          <w:sz w:val="14"/>
+          <w:szCs w:val="14"/>
+        </w:rPr>
+      </w:pPr>
+      <w:r>
+        <w:rPr>
+          <w:rFonts w:ascii="Arial" w:hAnsi="Arial" w:cs="Arial"/>
+          <w:color w:val="333333"/>
+          <w:sz w:val="14"/>
+          <w:szCs w:val="14"/>
+        </w:rPr>
+        <w:t>Embora de difícil consenso, um fitoterápico pode ser definido como um medicamento (obtido pela tecnologia farmacêutica e industrializado) de origem vegetal (</w:t>
+      </w:r>
+      <w:proofErr w:type="spellStart"/>
+      <w:r>
+        <w:rPr>
+          <w:rFonts w:ascii="Arial" w:hAnsi="Arial" w:cs="Arial"/>
+          <w:color w:val="333333"/>
+          <w:sz w:val="14"/>
+          <w:szCs w:val="14"/>
+        </w:rPr>
+        <w:t>fitomedicamento</w:t>
+      </w:r>
+      <w:proofErr w:type="spellEnd"/>
+      <w:r>
+        <w:rPr>
+          <w:rFonts w:ascii="Arial" w:hAnsi="Arial" w:cs="Arial"/>
+          <w:color w:val="333333"/>
+          <w:sz w:val="14"/>
+          <w:szCs w:val="14"/>
+        </w:rPr>
+        <w:t>) caracterizado por apresentar várias substâncias químicas (</w:t>
+      </w:r>
+      <w:proofErr w:type="spellStart"/>
+      <w:r>
+        <w:rPr>
+          <w:rFonts w:ascii="Arial" w:hAnsi="Arial" w:cs="Arial"/>
+          <w:color w:val="333333"/>
+          <w:sz w:val="14"/>
+          <w:szCs w:val="14"/>
+        </w:rPr>
+        <w:t>fitoquímicos</w:t>
+      </w:r>
+      <w:proofErr w:type="spellEnd"/>
+      <w:r>
+        <w:rPr>
+          <w:rFonts w:ascii="Arial" w:hAnsi="Arial" w:cs="Arial"/>
+          <w:color w:val="333333"/>
+          <w:sz w:val="14"/>
+          <w:szCs w:val="14"/>
+        </w:rPr>
+        <w:t>) responsáveis pelos efeitos terapêuticos e\ou colaterais (também). Esta definição se opõe a de um medicamento não-fitoterápico cuja origem do(s) princípio(s) ativo(s) não é(são) exclusivamente vegetal(</w:t>
+      </w:r>
+      <w:proofErr w:type="spellStart"/>
+      <w:r>
+        <w:rPr>
+          <w:rFonts w:ascii="Arial" w:hAnsi="Arial" w:cs="Arial"/>
+          <w:color w:val="333333"/>
+          <w:sz w:val="14"/>
+          <w:szCs w:val="14"/>
+        </w:rPr>
+        <w:t>is</w:t>
+      </w:r>
+      <w:proofErr w:type="spellEnd"/>
+      <w:r>
+        <w:rPr>
+          <w:rFonts w:ascii="Arial" w:hAnsi="Arial" w:cs="Arial"/>
+          <w:color w:val="333333"/>
+          <w:sz w:val="14"/>
+          <w:szCs w:val="14"/>
+        </w:rPr>
+        <w:t>) além de ser variada (</w:t>
+      </w:r>
+      <w:proofErr w:type="spellStart"/>
+      <w:r>
+        <w:rPr>
+          <w:rFonts w:ascii="Arial" w:hAnsi="Arial" w:cs="Arial"/>
+          <w:color w:val="333333"/>
+          <w:sz w:val="14"/>
+          <w:szCs w:val="14"/>
+        </w:rPr>
+        <w:t>ex</w:t>
+      </w:r>
+      <w:proofErr w:type="spellEnd"/>
+      <w:r>
+        <w:rPr>
+          <w:rFonts w:ascii="Arial" w:hAnsi="Arial" w:cs="Arial"/>
+          <w:color w:val="333333"/>
+          <w:sz w:val="14"/>
+          <w:szCs w:val="14"/>
+        </w:rPr>
+        <w:t>: anti-histamínicos, antitérmicos e </w:t>
+      </w:r>
+      <w:hyperlink r:id="rId144" w:tgtFrame="_blank" w:history="1">
+        <w:r>
+          <w:rPr>
+            <w:rStyle w:val="Hyperlink"/>
+            <w:rFonts w:ascii="Arial" w:hAnsi="Arial" w:cs="Arial"/>
+            <w:color w:val="00AAE5"/>
+            <w:sz w:val="14"/>
+            <w:szCs w:val="14"/>
+          </w:rPr>
+          <w:t>vitamina C</w:t>
+        </w:r>
+      </w:hyperlink>
+      <w:r>
+        <w:rPr>
+          <w:rFonts w:ascii="Arial" w:hAnsi="Arial" w:cs="Arial"/>
+          <w:color w:val="333333"/>
+          <w:sz w:val="14"/>
+          <w:szCs w:val="14"/>
+        </w:rPr>
+        <w:t> todos juntos em comprimidos antigripais). Por exemplo (típico), o fitoterápico </w:t>
+      </w:r>
+      <w:proofErr w:type="spellStart"/>
+      <w:r>
+        <w:rPr>
+          <w:rFonts w:ascii="Arial" w:hAnsi="Arial" w:cs="Arial"/>
+          <w:color w:val="333333"/>
+          <w:sz w:val="14"/>
+          <w:szCs w:val="14"/>
+        </w:rPr>
+        <w:fldChar w:fldCharType="begin"/>
+      </w:r>
+      <w:r>
+        <w:rPr>
+          <w:rFonts w:ascii="Arial" w:hAnsi="Arial" w:cs="Arial"/>
+          <w:color w:val="333333"/>
+          <w:sz w:val="14"/>
+          <w:szCs w:val="14"/>
+        </w:rPr>
+        <w:instrText xml:space="preserve"> HYPERLINK "https://consultaremedios.com.br/ginkgo-biloba/bula" \t "_blank" </w:instrText>
+      </w:r>
+      <w:r>
+        <w:rPr>
+          <w:rFonts w:ascii="Arial" w:hAnsi="Arial" w:cs="Arial"/>
+          <w:color w:val="333333"/>
+          <w:sz w:val="14"/>
+          <w:szCs w:val="14"/>
+        </w:rPr>
+        <w:fldChar w:fldCharType="separate"/>
+      </w:r>
+      <w:r>
+        <w:rPr>
+          <w:rStyle w:val="Hyperlink"/>
+          <w:rFonts w:ascii="Arial" w:hAnsi="Arial" w:cs="Arial"/>
+          <w:color w:val="00AAE5"/>
+          <w:sz w:val="14"/>
+          <w:szCs w:val="14"/>
+        </w:rPr>
+        <w:t>Ginkgo</w:t>
+      </w:r>
+      <w:proofErr w:type="spellEnd"/>
+      <w:r>
+        <w:rPr>
+          <w:rStyle w:val="Hyperlink"/>
+          <w:rFonts w:ascii="Arial" w:hAnsi="Arial" w:cs="Arial"/>
+          <w:color w:val="00AAE5"/>
+          <w:sz w:val="14"/>
+          <w:szCs w:val="14"/>
+        </w:rPr>
+        <w:t xml:space="preserve"> </w:t>
+      </w:r>
+      <w:proofErr w:type="spellStart"/>
+      <w:r>
+        <w:rPr>
+          <w:rStyle w:val="Hyperlink"/>
+          <w:rFonts w:ascii="Arial" w:hAnsi="Arial" w:cs="Arial"/>
+          <w:color w:val="00AAE5"/>
+          <w:sz w:val="14"/>
+          <w:szCs w:val="14"/>
+        </w:rPr>
+        <w:t>biloba</w:t>
+      </w:r>
+      <w:proofErr w:type="spellEnd"/>
+      <w:r>
+        <w:rPr>
+          <w:rFonts w:ascii="Arial" w:hAnsi="Arial" w:cs="Arial"/>
+          <w:color w:val="333333"/>
+          <w:sz w:val="14"/>
+          <w:szCs w:val="14"/>
+        </w:rPr>
+        <w:fldChar w:fldCharType="end"/>
+      </w:r>
+      <w:r>
+        <w:rPr>
+          <w:rFonts w:ascii="Arial" w:hAnsi="Arial" w:cs="Arial"/>
+          <w:color w:val="333333"/>
+          <w:sz w:val="14"/>
+          <w:szCs w:val="14"/>
+        </w:rPr>
+        <w:t> tem cerca de 20 substâncias ativas que respondem juntas pelo efeito terapêutico, sem a totalidade simultânea das quais, o mesmo efeito não se alcança na plenitude.</w:t>
+      </w:r>
+    </w:p>
+    <w:p>
+      <w:pPr>
+        <w:pStyle w:val="NormalWeb"/>
+        <w:spacing w:before="0" w:beforeAutospacing="0" w:after="150" w:afterAutospacing="0"/>
+        <w:rPr>
+          <w:rFonts w:ascii="Arial" w:hAnsi="Arial" w:cs="Arial"/>
+          <w:color w:val="333333"/>
+          <w:sz w:val="14"/>
+          <w:szCs w:val="14"/>
+        </w:rPr>
+      </w:pPr>
+      <w:r>
+        <w:rPr>
+          <w:rFonts w:ascii="Arial" w:hAnsi="Arial" w:cs="Arial"/>
+          <w:color w:val="333333"/>
+          <w:sz w:val="14"/>
+          <w:szCs w:val="14"/>
+        </w:rPr>
+        <w:t>Assim como outros medicamentos, os fitoterápicos quando utilizados de forma incorreta podem proporcionar problemas de saúde</w:t>
+      </w:r>
+    </w:p>
+    <w:p>
+      <w:pPr>
+        <w:pStyle w:val="NormalWeb"/>
+        <w:spacing w:before="0" w:beforeAutospacing="0" w:after="150" w:afterAutospacing="0"/>
+        <w:rPr>
+          <w:rFonts w:ascii="Arial" w:hAnsi="Arial" w:cs="Arial"/>
+          <w:color w:val="333333"/>
+          <w:sz w:val="14"/>
+          <w:szCs w:val="14"/>
+        </w:rPr>
+      </w:pPr>
+      <w:r>
+        <w:rPr>
+          <w:rFonts w:ascii="Arial" w:hAnsi="Arial" w:cs="Arial"/>
+          <w:color w:val="333333"/>
+          <w:sz w:val="14"/>
+          <w:szCs w:val="14"/>
+        </w:rPr>
+        <w:t>Por isso, para regulamentar a comunicação ao usuário, uma resolução da Anvisa em vigor desde 10 de março de 2010 padroniza regras para comercialização. Cada produto deve indicar para o que serve e seus possíveis efeitos colaterais. Os dados devem estar em um folheto informativo na embalagem ou no invólucro da planta.</w:t>
+      </w:r>
+    </w:p>
+    <w:p>
+      <w:pPr>
+        <w:pStyle w:val="Ttulo2"/>
+        <w:shd w:val="clear" w:color="auto" w:fill="FFFFFF"/>
+        <w:spacing w:before="0" w:beforeAutospacing="0" w:after="0" w:afterAutospacing="0"/>
+        <w:rPr>
+          <w:rFonts w:ascii="Arial" w:hAnsi="Arial" w:cs="Arial"/>
+          <w:b w:val="0"/>
+          <w:bCs w:val="0"/>
+          <w:color w:val="333333"/>
+          <w:sz w:val="14"/>
+          <w:szCs w:val="14"/>
+        </w:rPr>
+      </w:pPr>
+    </w:p>
+    <w:p>
+      <w:pPr>
+        <w:pStyle w:val="NormalWeb"/>
+        <w:shd w:val="clear" w:color="auto" w:fill="FFFFFF"/>
+        <w:spacing w:before="0" w:beforeAutospacing="0" w:after="150" w:afterAutospacing="0"/>
+        <w:rPr>
+          <w:rFonts w:ascii="Arial" w:hAnsi="Arial" w:cs="Arial"/>
+          <w:color w:val="333333"/>
+          <w:sz w:val="22"/>
+          <w:szCs w:val="22"/>
+        </w:rPr>
+      </w:pPr>
+    </w:p>
+    <w:p>
+      <w:pPr>
+        <w:shd w:val="clear" w:color="auto" w:fill="FFFFFF"/>
+        <w:rPr>
+          <w:rFonts w:ascii="Arial" w:hAnsi="Arial" w:cs="Arial"/>
+          <w:color w:val="333333"/>
+          <w:sz w:val="21"/>
+          <w:szCs w:val="21"/>
+        </w:rPr>
+      </w:pPr>
+      <w:r>
+        <w:rPr>
+          <w:rFonts w:ascii="Arial" w:hAnsi="Arial" w:cs="Arial"/>
+          <w:noProof/>
+          <w:color w:val="333333"/>
+          <w:sz w:val="21"/>
+          <w:szCs w:val="21"/>
+          <w:lang w:eastAsia="pt-BR"/>
+        </w:rPr>
+        <w:lastRenderedPageBreak/>
+        <w:drawing>
+          <wp:inline distT="0" distB="0" distL="0" distR="0">
+            <wp:extent cx="714375" cy="714375"/>
+            <wp:effectExtent l="0" t="0" r="9525" b="9525"/>
+            <wp:docPr id="39" name="Imagem 39" descr="100mg, caixa com 200 comprimidos mastigáveis"/>
+            <wp:cNvGraphicFramePr>
+              <a:graphicFrameLocks xmlns:a="http://schemas.openxmlformats.org/drawingml/2006/main" noChangeAspect="1"/>
+            </wp:cNvGraphicFramePr>
+            <a:graphic xmlns:a="http://schemas.openxmlformats.org/drawingml/2006/main">
+              <a:graphicData uri="http://schemas.openxmlformats.org/drawingml/2006/picture">
+                <pic:pic xmlns:pic="http://schemas.openxmlformats.org/drawingml/2006/picture">
+                  <pic:nvPicPr>
+                    <pic:cNvPr id="0" name="Picture 40" descr="100mg, caixa com 200 comprimidos mastigáveis"/>
+                    <pic:cNvPicPr>
+                      <a:picLocks noChangeAspect="1" noChangeArrowheads="1"/>
+                    </pic:cNvPicPr>
+                  </pic:nvPicPr>
+                  <pic:blipFill>
+                    <a:blip r:embed="rId145" cstate="print">
+                      <a:extLst>
+                        <a:ext uri="{28A0092B-C50C-407E-A947-70E740481C1C}">
+                          <a14:useLocalDpi xmlns:a14="http://schemas.microsoft.com/office/drawing/2010/main" val="0"/>
+                        </a:ext>
+                      </a:extLst>
+                    </a:blip>
+                    <a:srcRect/>
+                    <a:stretch>
+                      <a:fillRect/>
+                    </a:stretch>
+                  </pic:blipFill>
+                  <pic:spPr bwMode="auto">
+                    <a:xfrm>
+                      <a:off x="0" y="0"/>
+                      <a:ext cx="714375" cy="714375"/>
+                    </a:xfrm>
+                    <a:prstGeom prst="rect">
+                      <a:avLst/>
+                    </a:prstGeom>
+                    <a:noFill/>
+                    <a:ln>
+                      <a:noFill/>
+                    </a:ln>
+                  </pic:spPr>
+                </pic:pic>
+              </a:graphicData>
+            </a:graphic>
+          </wp:inline>
+        </w:drawing>
+      </w:r>
+    </w:p>
+    <w:p>
+      <w:pPr>
+        <w:pStyle w:val="Ttulo2"/>
+        <w:shd w:val="clear" w:color="auto" w:fill="FFFFFF"/>
+        <w:spacing w:before="0" w:beforeAutospacing="0" w:after="0" w:afterAutospacing="0"/>
+        <w:rPr>
+          <w:rFonts w:ascii="Arial" w:hAnsi="Arial" w:cs="Arial"/>
+          <w:b w:val="0"/>
+          <w:bCs w:val="0"/>
+          <w:color w:val="333333"/>
+          <w:sz w:val="22"/>
+          <w:szCs w:val="22"/>
+        </w:rPr>
+      </w:pPr>
+      <w:hyperlink r:id="rId146" w:tooltip="Aceticil 100mg, caixa com 200 comprimidos mastigáveis" w:history="1">
+        <w:r>
+          <w:rPr>
+            <w:rStyle w:val="Hyperlink"/>
+            <w:rFonts w:ascii="Arial" w:hAnsi="Arial" w:cs="Arial"/>
+            <w:b w:val="0"/>
+            <w:bCs w:val="0"/>
+            <w:color w:val="00AAE5"/>
+            <w:sz w:val="22"/>
+            <w:szCs w:val="22"/>
+          </w:rPr>
+          <w:t>Aceticil 100mg, caixa com 200 comprimidos mastigáveis</w:t>
+        </w:r>
+      </w:hyperlink>
+    </w:p>
+    <w:p>
+      <w:pPr>
+        <w:pStyle w:val="NormalWeb"/>
+        <w:shd w:val="clear" w:color="auto" w:fill="FFFFFF"/>
+        <w:spacing w:before="0" w:beforeAutospacing="0" w:after="150" w:afterAutospacing="0"/>
+        <w:rPr>
+          <w:rFonts w:ascii="Arial" w:hAnsi="Arial" w:cs="Arial"/>
+          <w:color w:val="333333"/>
+          <w:sz w:val="22"/>
+          <w:szCs w:val="22"/>
+        </w:rPr>
+      </w:pPr>
+    </w:p>
+    <w:p>
+      <w:pPr>
+        <w:pStyle w:val="Ttulo2"/>
+        <w:shd w:val="clear" w:color="auto" w:fill="FFFFFF"/>
+        <w:spacing w:before="300" w:beforeAutospacing="0" w:after="300" w:afterAutospacing="0"/>
+        <w:rPr>
+          <w:rFonts w:ascii="Arial" w:hAnsi="Arial" w:cs="Arial"/>
+          <w:color w:val="169998"/>
+          <w:sz w:val="14"/>
+          <w:szCs w:val="14"/>
+        </w:rPr>
+      </w:pPr>
+      <w:r>
+        <w:rPr>
+          <w:rFonts w:ascii="Arial" w:hAnsi="Arial" w:cs="Arial"/>
+          <w:color w:val="169998"/>
+          <w:sz w:val="14"/>
+          <w:szCs w:val="14"/>
+        </w:rPr>
+        <w:t>Como o Aceticil funciona?</w:t>
+      </w:r>
+    </w:p>
+    <w:p>
+      <w:pPr>
+        <w:pStyle w:val="NormalWeb"/>
+        <w:shd w:val="clear" w:color="auto" w:fill="FFFFFF"/>
+        <w:spacing w:before="0" w:beforeAutospacing="0" w:after="150" w:afterAutospacing="0"/>
+        <w:rPr>
+          <w:rFonts w:ascii="Arial" w:hAnsi="Arial" w:cs="Arial"/>
+          <w:color w:val="333333"/>
+          <w:sz w:val="14"/>
+          <w:szCs w:val="14"/>
+        </w:rPr>
+      </w:pPr>
+      <w:r>
+        <w:rPr>
+          <w:rFonts w:ascii="Arial" w:hAnsi="Arial" w:cs="Arial"/>
+          <w:color w:val="333333"/>
+          <w:sz w:val="14"/>
+          <w:szCs w:val="14"/>
+        </w:rPr>
+        <w:t>A substância ativa é o </w:t>
+      </w:r>
+      <w:hyperlink r:id="rId147" w:tgtFrame="_blank" w:history="1">
+        <w:r>
+          <w:rPr>
+            <w:rStyle w:val="Hyperlink"/>
+            <w:rFonts w:ascii="Arial" w:eastAsiaTheme="majorEastAsia" w:hAnsi="Arial" w:cs="Arial"/>
+            <w:color w:val="00AAE5"/>
+            <w:sz w:val="14"/>
+            <w:szCs w:val="14"/>
+          </w:rPr>
+          <w:t>ácido acetilsalicílico</w:t>
+        </w:r>
+      </w:hyperlink>
+      <w:r>
+        <w:rPr>
+          <w:rFonts w:ascii="Arial" w:hAnsi="Arial" w:cs="Arial"/>
+          <w:color w:val="333333"/>
+          <w:sz w:val="14"/>
+          <w:szCs w:val="14"/>
+        </w:rPr>
+        <w:t>, que pertence ao grupo de substâncias anti-inflamatórias não-esteroides, com propriedades anti-inflamatória (atua na inflamação), analgésica (atua na dor) e antitérmica (atua na febre). O ácido acetilsalicílico inibe a formação de substâncias mensageiras da dor, as prostaglandinas, propiciando alívio da dor.</w:t>
+      </w:r>
+    </w:p>
+    <w:p>
+      <w:pPr>
+        <w:pStyle w:val="NormalWeb"/>
+        <w:shd w:val="clear" w:color="auto" w:fill="FFFFFF"/>
+        <w:spacing w:before="0" w:beforeAutospacing="0" w:after="150" w:afterAutospacing="0"/>
+        <w:rPr>
+          <w:rFonts w:ascii="Arial" w:hAnsi="Arial" w:cs="Arial"/>
+          <w:color w:val="333333"/>
+          <w:sz w:val="14"/>
+          <w:szCs w:val="14"/>
+        </w:rPr>
+      </w:pPr>
+    </w:p>
+    <w:p>
+      <w:pPr>
+        <w:shd w:val="clear" w:color="auto" w:fill="FFFFFF"/>
+        <w:rPr>
+          <w:rFonts w:ascii="Arial" w:hAnsi="Arial" w:cs="Arial"/>
+          <w:color w:val="333333"/>
+          <w:sz w:val="21"/>
+          <w:szCs w:val="21"/>
+        </w:rPr>
+      </w:pPr>
+      <w:r>
+        <w:rPr>
+          <w:rFonts w:ascii="Arial" w:hAnsi="Arial" w:cs="Arial"/>
+          <w:noProof/>
+          <w:color w:val="333333"/>
+          <w:sz w:val="21"/>
+          <w:szCs w:val="21"/>
+          <w:lang w:eastAsia="pt-BR"/>
+        </w:rPr>
+        <w:drawing>
+          <wp:inline distT="0" distB="0" distL="0" distR="0">
+            <wp:extent cx="581025" cy="581025"/>
+            <wp:effectExtent l="0" t="0" r="9525" b="9525"/>
+            <wp:docPr id="40" name="Imagem 40" descr="10mg + 250mg, caixa com 20 comprimidos revestidos"/>
+            <wp:cNvGraphicFramePr>
+              <a:graphicFrameLocks xmlns:a="http://schemas.openxmlformats.org/drawingml/2006/main" noChangeAspect="1"/>
+            </wp:cNvGraphicFramePr>
+            <a:graphic xmlns:a="http://schemas.openxmlformats.org/drawingml/2006/main">
+              <a:graphicData uri="http://schemas.openxmlformats.org/drawingml/2006/picture">
+                <pic:pic xmlns:pic="http://schemas.openxmlformats.org/drawingml/2006/picture">
+                  <pic:nvPicPr>
+                    <pic:cNvPr id="0" name="Picture 45" descr="10mg + 250mg, caixa com 20 comprimidos revestidos"/>
+                    <pic:cNvPicPr>
+                      <a:picLocks noChangeAspect="1" noChangeArrowheads="1"/>
+                    </pic:cNvPicPr>
+                  </pic:nvPicPr>
+                  <pic:blipFill>
+                    <a:blip r:embed="rId148" cstate="print">
+                      <a:extLst>
+                        <a:ext uri="{28A0092B-C50C-407E-A947-70E740481C1C}">
+                          <a14:useLocalDpi xmlns:a14="http://schemas.microsoft.com/office/drawing/2010/main" val="0"/>
+                        </a:ext>
+                      </a:extLst>
+                    </a:blip>
+                    <a:srcRect/>
+                    <a:stretch>
+                      <a:fillRect/>
+                    </a:stretch>
+                  </pic:blipFill>
+                  <pic:spPr bwMode="auto">
+                    <a:xfrm>
+                      <a:off x="0" y="0"/>
+                      <a:ext cx="581025" cy="581025"/>
+                    </a:xfrm>
+                    <a:prstGeom prst="rect">
+                      <a:avLst/>
+                    </a:prstGeom>
+                    <a:noFill/>
+                    <a:ln>
+                      <a:noFill/>
+                    </a:ln>
+                  </pic:spPr>
+                </pic:pic>
+              </a:graphicData>
+            </a:graphic>
+          </wp:inline>
+        </w:drawing>
+      </w:r>
+    </w:p>
+    <w:p>
+      <w:pPr>
+        <w:pStyle w:val="Ttulo2"/>
+        <w:shd w:val="clear" w:color="auto" w:fill="FFFFFF"/>
+        <w:spacing w:before="0" w:beforeAutospacing="0" w:after="0" w:afterAutospacing="0"/>
+        <w:rPr>
+          <w:rFonts w:ascii="Arial" w:hAnsi="Arial" w:cs="Arial"/>
+          <w:b w:val="0"/>
+          <w:bCs w:val="0"/>
+          <w:color w:val="333333"/>
+          <w:sz w:val="22"/>
+          <w:szCs w:val="22"/>
+        </w:rPr>
+      </w:pPr>
+      <w:hyperlink r:id="rId149" w:tooltip="Buscopan Composto Comprimido 10mg + 250mg, caixa com 20 comprimidos revestidos" w:history="1">
+        <w:r>
+          <w:rPr>
+            <w:rStyle w:val="Hyperlink"/>
+            <w:rFonts w:ascii="Arial" w:hAnsi="Arial" w:cs="Arial"/>
+            <w:b w:val="0"/>
+            <w:bCs w:val="0"/>
+            <w:color w:val="00AAE5"/>
+            <w:sz w:val="22"/>
+            <w:szCs w:val="22"/>
+          </w:rPr>
+          <w:t>Buscopan Composto Comprimido 10mg + 250mg, caixa com 20 comprimidos revestidos</w:t>
+        </w:r>
+      </w:hyperlink>
+    </w:p>
+    <w:p>
+      <w:pPr>
+        <w:pStyle w:val="NormalWeb"/>
+        <w:shd w:val="clear" w:color="auto" w:fill="FFFFFF"/>
+        <w:spacing w:before="0" w:beforeAutospacing="0" w:after="150" w:afterAutospacing="0"/>
+        <w:rPr>
+          <w:rFonts w:ascii="Arial" w:hAnsi="Arial" w:cs="Arial"/>
+          <w:color w:val="333333"/>
+          <w:sz w:val="14"/>
+          <w:szCs w:val="14"/>
+        </w:rPr>
+      </w:pPr>
+    </w:p>
+    <w:p>
+      <w:pPr>
+        <w:shd w:val="clear" w:color="auto" w:fill="FFFFFF"/>
+        <w:spacing w:before="300" w:after="300" w:line="240" w:lineRule="auto"/>
+        <w:outlineLvl w:val="1"/>
+        <w:rPr>
+          <w:rFonts w:ascii="Arial" w:eastAsia="Times New Roman" w:hAnsi="Arial" w:cs="Arial"/>
+          <w:b/>
+          <w:bCs/>
+          <w:color w:val="169998"/>
+          <w:sz w:val="14"/>
+          <w:szCs w:val="14"/>
+          <w:lang w:eastAsia="pt-BR"/>
+        </w:rPr>
+      </w:pPr>
+      <w:r>
+        <w:rPr>
+          <w:rFonts w:ascii="Arial" w:eastAsia="Times New Roman" w:hAnsi="Arial" w:cs="Arial"/>
+          <w:b/>
+          <w:bCs/>
+          <w:color w:val="169998"/>
+          <w:sz w:val="14"/>
+          <w:szCs w:val="14"/>
+          <w:lang w:eastAsia="pt-BR"/>
+        </w:rPr>
+        <w:t>Como o Buscopan Composto Comprimido funciona?</w:t>
+      </w:r>
+    </w:p>
+    <w:p>
+      <w:pPr>
+        <w:shd w:val="clear" w:color="auto" w:fill="FFFFFF"/>
+        <w:spacing w:after="150" w:line="240" w:lineRule="auto"/>
+        <w:rPr>
+          <w:rFonts w:ascii="Arial" w:eastAsia="Times New Roman" w:hAnsi="Arial" w:cs="Arial"/>
+          <w:color w:val="333333"/>
+          <w:sz w:val="14"/>
+          <w:szCs w:val="14"/>
+          <w:lang w:eastAsia="pt-BR"/>
+        </w:rPr>
+      </w:pPr>
+      <w:r>
+        <w:rPr>
+          <w:rFonts w:ascii="Arial" w:eastAsia="Times New Roman" w:hAnsi="Arial" w:cs="Arial"/>
+          <w:color w:val="333333"/>
+          <w:sz w:val="14"/>
+          <w:szCs w:val="14"/>
+          <w:lang w:eastAsia="pt-BR"/>
+        </w:rPr>
+        <w:t>Buscopan Composto tem ação antiespasmódica, agindo sobre as contrações dolorosas e aliviando de forma rápida e prolongada as cólicas, dores e desconfortos abdominais. Possui também importante propriedade analgésica, o que faz com que diminua a percepção da dor.</w:t>
+      </w:r>
+    </w:p>
+    <w:p>
+      <w:pPr>
+        <w:shd w:val="clear" w:color="auto" w:fill="FFFFFF"/>
+        <w:spacing w:after="150" w:line="240" w:lineRule="auto"/>
+        <w:rPr>
+          <w:rFonts w:ascii="Arial" w:eastAsia="Times New Roman" w:hAnsi="Arial" w:cs="Arial"/>
+          <w:color w:val="333333"/>
+          <w:sz w:val="14"/>
+          <w:szCs w:val="14"/>
+          <w:lang w:eastAsia="pt-BR"/>
+        </w:rPr>
+      </w:pPr>
+      <w:r>
+        <w:rPr>
+          <w:rFonts w:ascii="Arial" w:eastAsia="Times New Roman" w:hAnsi="Arial" w:cs="Arial"/>
+          <w:color w:val="333333"/>
+          <w:sz w:val="14"/>
+          <w:szCs w:val="14"/>
+          <w:lang w:eastAsia="pt-BR"/>
+        </w:rPr>
+        <w:t>O medicamento faz efeito logo depois de tomado e seu efeito dura por 6 a 8 horas.</w:t>
+      </w:r>
+    </w:p>
+    <w:p>
+      <w:pPr>
+        <w:pStyle w:val="NormalWeb"/>
+        <w:shd w:val="clear" w:color="auto" w:fill="FFFFFF"/>
+        <w:spacing w:before="0" w:beforeAutospacing="0" w:after="150" w:afterAutospacing="0"/>
+        <w:rPr>
+          <w:rFonts w:ascii="Arial" w:hAnsi="Arial" w:cs="Arial"/>
+          <w:color w:val="333333"/>
+          <w:sz w:val="14"/>
+          <w:szCs w:val="14"/>
+        </w:rPr>
+      </w:pPr>
+    </w:p>
+    <w:p>
+      <w:pPr>
+        <w:shd w:val="clear" w:color="auto" w:fill="FFFFFF"/>
+        <w:rPr>
+          <w:rFonts w:ascii="Arial" w:hAnsi="Arial" w:cs="Arial"/>
+          <w:color w:val="333333"/>
+          <w:sz w:val="21"/>
+          <w:szCs w:val="21"/>
+        </w:rPr>
+      </w:pPr>
+      <w:r>
+        <w:rPr>
+          <w:rFonts w:ascii="Arial" w:hAnsi="Arial" w:cs="Arial"/>
+          <w:noProof/>
+          <w:color w:val="333333"/>
+          <w:sz w:val="21"/>
+          <w:szCs w:val="21"/>
+          <w:lang w:eastAsia="pt-BR"/>
+        </w:rPr>
+        <w:drawing>
+          <wp:inline distT="0" distB="0" distL="0" distR="0">
+            <wp:extent cx="798975" cy="631190"/>
+            <wp:effectExtent l="0" t="0" r="1270" b="0"/>
+            <wp:docPr id="41" name="Imagem 41" descr="10mg + 500mg, caixa com 20 comprimidos revestidos"/>
+            <wp:cNvGraphicFramePr>
+              <a:graphicFrameLocks xmlns:a="http://schemas.openxmlformats.org/drawingml/2006/main" noChangeAspect="1"/>
+            </wp:cNvGraphicFramePr>
+            <a:graphic xmlns:a="http://schemas.openxmlformats.org/drawingml/2006/main">
+              <a:graphicData uri="http://schemas.openxmlformats.org/drawingml/2006/picture">
+                <pic:pic xmlns:pic="http://schemas.openxmlformats.org/drawingml/2006/picture">
+                  <pic:nvPicPr>
+                    <pic:cNvPr id="0" name="Picture 50" descr="10mg + 500mg, caixa com 20 comprimidos revestidos"/>
+                    <pic:cNvPicPr>
+                      <a:picLocks noChangeAspect="1" noChangeArrowheads="1"/>
+                    </pic:cNvPicPr>
+                  </pic:nvPicPr>
+                  <pic:blipFill>
+                    <a:blip r:embed="rId150" cstate="print">
+                      <a:extLst>
+                        <a:ext uri="{28A0092B-C50C-407E-A947-70E740481C1C}">
+                          <a14:useLocalDpi xmlns:a14="http://schemas.microsoft.com/office/drawing/2010/main" val="0"/>
+                        </a:ext>
+                      </a:extLst>
+                    </a:blip>
+                    <a:srcRect/>
+                    <a:stretch>
+                      <a:fillRect/>
+                    </a:stretch>
+                  </pic:blipFill>
+                  <pic:spPr bwMode="auto">
+                    <a:xfrm>
+                      <a:off x="0" y="0"/>
+                      <a:ext cx="818486" cy="646603"/>
+                    </a:xfrm>
+                    <a:prstGeom prst="rect">
+                      <a:avLst/>
+                    </a:prstGeom>
+                    <a:noFill/>
+                    <a:ln>
+                      <a:noFill/>
+                    </a:ln>
+                  </pic:spPr>
+                </pic:pic>
+              </a:graphicData>
+            </a:graphic>
+          </wp:inline>
+        </w:drawing>
+      </w:r>
+    </w:p>
+    <w:p>
+      <w:pPr>
+        <w:pStyle w:val="Ttulo2"/>
+        <w:shd w:val="clear" w:color="auto" w:fill="FFFFFF"/>
+        <w:spacing w:before="0" w:beforeAutospacing="0" w:after="0" w:afterAutospacing="0"/>
+        <w:rPr>
+          <w:rFonts w:ascii="Arial" w:hAnsi="Arial" w:cs="Arial"/>
+          <w:b w:val="0"/>
+          <w:bCs w:val="0"/>
+          <w:color w:val="333333"/>
+          <w:sz w:val="22"/>
+          <w:szCs w:val="22"/>
+        </w:rPr>
+      </w:pPr>
+      <w:hyperlink r:id="rId151" w:tooltip="Buscoduo 10mg + 500mg, caixa com 20 comprimidos revestidos" w:history="1">
+        <w:r>
+          <w:rPr>
+            <w:rStyle w:val="Hyperlink"/>
+            <w:rFonts w:ascii="Arial" w:hAnsi="Arial" w:cs="Arial"/>
+            <w:b w:val="0"/>
+            <w:bCs w:val="0"/>
+            <w:color w:val="00AAE5"/>
+            <w:sz w:val="22"/>
+            <w:szCs w:val="22"/>
+          </w:rPr>
+          <w:t>Buscoduo 10mg + 500mg, caixa com 20 comprimidos revestidos</w:t>
+        </w:r>
+      </w:hyperlink>
+    </w:p>
+    <w:p>
+      <w:pPr>
+        <w:pStyle w:val="Ttulo2"/>
+        <w:shd w:val="clear" w:color="auto" w:fill="FFFFFF"/>
+        <w:spacing w:before="0" w:beforeAutospacing="0" w:after="0" w:afterAutospacing="0"/>
+        <w:rPr>
+          <w:rFonts w:ascii="Arial" w:hAnsi="Arial" w:cs="Arial"/>
+          <w:b w:val="0"/>
+          <w:bCs w:val="0"/>
+          <w:color w:val="333333"/>
+          <w:sz w:val="22"/>
+          <w:szCs w:val="22"/>
+        </w:rPr>
+      </w:pPr>
+    </w:p>
+    <w:p>
+      <w:pPr>
+        <w:pStyle w:val="Ttulo3"/>
+        <w:spacing w:before="0"/>
+        <w:rPr>
+          <w:rFonts w:ascii="Arial" w:hAnsi="Arial" w:cs="Arial"/>
+          <w:color w:val="333333"/>
+          <w:sz w:val="14"/>
+          <w:szCs w:val="14"/>
+        </w:rPr>
+      </w:pPr>
+      <w:hyperlink r:id="rId152" w:anchor="indication-collapse" w:tooltip="+Para que serve" w:history="1">
+        <w:r>
+          <w:rPr>
+            <w:rStyle w:val="Hyperlink"/>
+            <w:rFonts w:ascii="Arial" w:hAnsi="Arial" w:cs="Arial"/>
+            <w:b/>
+            <w:bCs/>
+            <w:color w:val="169998"/>
+            <w:sz w:val="14"/>
+            <w:szCs w:val="14"/>
+          </w:rPr>
+          <w:t>Para que serve</w:t>
+        </w:r>
+      </w:hyperlink>
+    </w:p>
+    <w:p>
+      <w:pPr>
+        <w:pStyle w:val="NormalWeb"/>
+        <w:spacing w:before="0" w:beforeAutospacing="0" w:after="150" w:afterAutospacing="0"/>
+        <w:rPr>
+          <w:rFonts w:ascii="Arial" w:hAnsi="Arial" w:cs="Arial"/>
+          <w:color w:val="333333"/>
+          <w:sz w:val="14"/>
+          <w:szCs w:val="14"/>
+        </w:rPr>
+      </w:pPr>
+      <w:r>
+        <w:rPr>
+          <w:rFonts w:ascii="Arial" w:hAnsi="Arial" w:cs="Arial"/>
+          <w:color w:val="333333"/>
+          <w:sz w:val="14"/>
+          <w:szCs w:val="14"/>
+        </w:rPr>
+        <w:t>Buscoduo é indicado para o tratamento dos sintomas de cólicas, dores e desconforto na barriga.</w:t>
+      </w:r>
+    </w:p>
+    <w:p>
+      <w:pPr>
+        <w:pStyle w:val="Ttulo2"/>
+        <w:shd w:val="clear" w:color="auto" w:fill="FFFFFF"/>
+        <w:spacing w:before="0" w:beforeAutospacing="0" w:after="0" w:afterAutospacing="0"/>
+        <w:rPr>
+          <w:rFonts w:ascii="Arial" w:hAnsi="Arial" w:cs="Arial"/>
+          <w:b w:val="0"/>
+          <w:bCs w:val="0"/>
+          <w:color w:val="333333"/>
+          <w:sz w:val="22"/>
+          <w:szCs w:val="22"/>
+        </w:rPr>
+      </w:pPr>
+    </w:p>
+    <w:p>
+      <w:pPr>
+        <w:pStyle w:val="NormalWeb"/>
+        <w:shd w:val="clear" w:color="auto" w:fill="FFFFFF"/>
+        <w:spacing w:before="0" w:beforeAutospacing="0" w:after="150" w:afterAutospacing="0"/>
+        <w:rPr>
+          <w:rFonts w:ascii="Arial" w:hAnsi="Arial" w:cs="Arial"/>
+          <w:color w:val="333333"/>
+          <w:sz w:val="22"/>
+          <w:szCs w:val="22"/>
+        </w:rPr>
+      </w:pPr>
+    </w:p>
+    <w:p>
+      <w:pPr>
+        <w:shd w:val="clear" w:color="auto" w:fill="FFFFFF"/>
+        <w:rPr>
+          <w:rFonts w:ascii="Arial" w:hAnsi="Arial" w:cs="Arial"/>
+          <w:color w:val="333333"/>
+          <w:sz w:val="21"/>
+          <w:szCs w:val="21"/>
+        </w:rPr>
+      </w:pPr>
+      <w:r>
+        <w:rPr>
+          <w:rFonts w:ascii="Arial" w:hAnsi="Arial" w:cs="Arial"/>
+          <w:noProof/>
+          <w:color w:val="333333"/>
+          <w:sz w:val="21"/>
+          <w:szCs w:val="21"/>
+          <w:lang w:eastAsia="pt-BR"/>
+        </w:rPr>
+        <w:drawing>
+          <wp:inline distT="0" distB="0" distL="0" distR="0">
+            <wp:extent cx="838200" cy="838200"/>
+            <wp:effectExtent l="0" t="0" r="0" b="0"/>
+            <wp:docPr id="43" name="Imagem 43" descr="Aerosol, 60g"/>
+            <wp:cNvGraphicFramePr>
+              <a:graphicFrameLocks xmlns:a="http://schemas.openxmlformats.org/drawingml/2006/main" noChangeAspect="1"/>
+            </wp:cNvGraphicFramePr>
+            <a:graphic xmlns:a="http://schemas.openxmlformats.org/drawingml/2006/main">
+              <a:graphicData uri="http://schemas.openxmlformats.org/drawingml/2006/picture">
+                <pic:pic xmlns:pic="http://schemas.openxmlformats.org/drawingml/2006/picture">
+                  <pic:nvPicPr>
+                    <pic:cNvPr id="0" name="Picture 59" descr="Aerosol, 60g"/>
+                    <pic:cNvPicPr>
+                      <a:picLocks noChangeAspect="1" noChangeArrowheads="1"/>
+                    </pic:cNvPicPr>
+                  </pic:nvPicPr>
+                  <pic:blipFill>
+                    <a:blip r:embed="rId153">
+                      <a:extLst>
+                        <a:ext uri="{28A0092B-C50C-407E-A947-70E740481C1C}">
+                          <a14:useLocalDpi xmlns:a14="http://schemas.microsoft.com/office/drawing/2010/main" val="0"/>
+                        </a:ext>
+                      </a:extLst>
+                    </a:blip>
+                    <a:srcRect/>
+                    <a:stretch>
+                      <a:fillRect/>
+                    </a:stretch>
+                  </pic:blipFill>
+                  <pic:spPr bwMode="auto">
+                    <a:xfrm>
+                      <a:off x="0" y="0"/>
+                      <a:ext cx="838200" cy="838200"/>
+                    </a:xfrm>
+                    <a:prstGeom prst="rect">
+                      <a:avLst/>
+                    </a:prstGeom>
+                    <a:noFill/>
+                    <a:ln>
+                      <a:noFill/>
+                    </a:ln>
+                  </pic:spPr>
+                </pic:pic>
+              </a:graphicData>
+            </a:graphic>
+          </wp:inline>
+        </w:drawing>
+      </w:r>
+    </w:p>
+    <w:p>
+      <w:pPr>
+        <w:pStyle w:val="Ttulo2"/>
+        <w:shd w:val="clear" w:color="auto" w:fill="FFFFFF"/>
+        <w:spacing w:before="0" w:beforeAutospacing="0" w:after="0" w:afterAutospacing="0"/>
+        <w:rPr>
+          <w:rFonts w:ascii="Arial" w:hAnsi="Arial" w:cs="Arial"/>
+          <w:b w:val="0"/>
+          <w:bCs w:val="0"/>
+          <w:color w:val="333333"/>
+          <w:sz w:val="22"/>
+          <w:szCs w:val="22"/>
+        </w:rPr>
+      </w:pPr>
+      <w:hyperlink r:id="rId154" w:tooltip="Calminex Ice Aerosol, 60g" w:history="1">
+        <w:r>
+          <w:rPr>
+            <w:rStyle w:val="Hyperlink"/>
+            <w:rFonts w:ascii="Arial" w:hAnsi="Arial" w:cs="Arial"/>
+            <w:b w:val="0"/>
+            <w:bCs w:val="0"/>
+            <w:color w:val="00AAE5"/>
+            <w:sz w:val="22"/>
+            <w:szCs w:val="22"/>
+          </w:rPr>
+          <w:t xml:space="preserve">Calminex Ice </w:t>
+        </w:r>
+        <w:proofErr w:type="spellStart"/>
+        <w:r>
+          <w:rPr>
+            <w:rStyle w:val="Hyperlink"/>
+            <w:rFonts w:ascii="Arial" w:hAnsi="Arial" w:cs="Arial"/>
+            <w:b w:val="0"/>
+            <w:bCs w:val="0"/>
+            <w:color w:val="00AAE5"/>
+            <w:sz w:val="22"/>
+            <w:szCs w:val="22"/>
+          </w:rPr>
+          <w:t>Aerosol</w:t>
+        </w:r>
+        <w:proofErr w:type="spellEnd"/>
+        <w:r>
+          <w:rPr>
+            <w:rStyle w:val="Hyperlink"/>
+            <w:rFonts w:ascii="Arial" w:hAnsi="Arial" w:cs="Arial"/>
+            <w:b w:val="0"/>
+            <w:bCs w:val="0"/>
+            <w:color w:val="00AAE5"/>
+            <w:sz w:val="22"/>
+            <w:szCs w:val="22"/>
+          </w:rPr>
+          <w:t>, 60g</w:t>
+        </w:r>
+      </w:hyperlink>
+    </w:p>
+    <w:p>
+      <w:pPr>
+        <w:pStyle w:val="NormalWeb"/>
+        <w:shd w:val="clear" w:color="auto" w:fill="FFFFFF"/>
+        <w:spacing w:before="0" w:beforeAutospacing="0" w:after="150" w:afterAutospacing="0"/>
+        <w:rPr>
+          <w:rFonts w:ascii="Arial" w:hAnsi="Arial" w:cs="Arial"/>
+          <w:color w:val="333333"/>
+          <w:sz w:val="22"/>
+          <w:szCs w:val="22"/>
+        </w:rPr>
+      </w:pPr>
+    </w:p>
+    <w:p>
+      <w:pPr>
+        <w:pStyle w:val="Ttulo3"/>
+        <w:spacing w:before="0"/>
+        <w:rPr>
+          <w:rFonts w:ascii="Arial" w:hAnsi="Arial" w:cs="Arial"/>
+          <w:color w:val="333333"/>
+          <w:sz w:val="14"/>
+          <w:szCs w:val="14"/>
+        </w:rPr>
+      </w:pPr>
+      <w:hyperlink r:id="rId155" w:anchor="indication-collapse" w:tooltip="+Para que serve" w:history="1">
+        <w:r>
+          <w:rPr>
+            <w:rStyle w:val="Hyperlink"/>
+            <w:rFonts w:ascii="Arial" w:hAnsi="Arial" w:cs="Arial"/>
+            <w:b/>
+            <w:bCs/>
+            <w:color w:val="169998"/>
+            <w:sz w:val="14"/>
+            <w:szCs w:val="14"/>
+          </w:rPr>
+          <w:t>Para que serve</w:t>
+        </w:r>
+      </w:hyperlink>
+    </w:p>
+    <w:p>
+      <w:pPr>
+        <w:pStyle w:val="NormalWeb"/>
+        <w:spacing w:before="0" w:beforeAutospacing="0" w:after="150" w:afterAutospacing="0"/>
+        <w:rPr>
+          <w:rFonts w:ascii="Arial" w:hAnsi="Arial" w:cs="Arial"/>
+          <w:color w:val="333333"/>
+          <w:sz w:val="14"/>
+          <w:szCs w:val="14"/>
+        </w:rPr>
+      </w:pPr>
+      <w:r>
+        <w:rPr>
+          <w:rFonts w:ascii="Arial" w:hAnsi="Arial" w:cs="Arial"/>
+          <w:color w:val="333333"/>
+          <w:sz w:val="14"/>
+          <w:szCs w:val="14"/>
+        </w:rPr>
+        <w:t>Indicado para contusões, traumas, dores musculares, câimbras, torcicolos e processos dolorosos e inflamatórios em geral.</w:t>
+      </w:r>
+    </w:p>
+    <w:p>
+      <w:pPr>
+        <w:pStyle w:val="NormalWeb"/>
+        <w:spacing w:before="0" w:beforeAutospacing="0" w:after="150" w:afterAutospacing="0"/>
+        <w:rPr>
+          <w:rFonts w:ascii="Arial" w:hAnsi="Arial" w:cs="Arial"/>
+          <w:color w:val="333333"/>
+          <w:sz w:val="14"/>
+          <w:szCs w:val="14"/>
+        </w:rPr>
+      </w:pPr>
+      <w:r>
+        <w:rPr>
+          <w:rFonts w:ascii="Arial" w:hAnsi="Arial" w:cs="Arial"/>
+          <w:color w:val="333333"/>
+          <w:sz w:val="14"/>
+          <w:szCs w:val="14"/>
+        </w:rPr>
+        <w:t>Calminex</w:t>
+      </w:r>
+      <w:r>
+        <w:rPr>
+          <w:rFonts w:ascii="Arial" w:hAnsi="Arial" w:cs="Arial"/>
+          <w:color w:val="333333"/>
+          <w:sz w:val="14"/>
+          <w:szCs w:val="14"/>
+          <w:vertAlign w:val="superscript"/>
+        </w:rPr>
+        <w:t>®</w:t>
+      </w:r>
+      <w:r>
+        <w:rPr>
+          <w:rFonts w:ascii="Arial" w:hAnsi="Arial" w:cs="Arial"/>
+          <w:color w:val="333333"/>
+          <w:sz w:val="14"/>
+          <w:szCs w:val="14"/>
+        </w:rPr>
+        <w:t xml:space="preserve"> Ice é indicado para contusões, traumas, dores musculares, câimbras, torcicolos e processos dolorosos e inflamatórios em </w:t>
+      </w:r>
       <w:bookmarkStart w:id="0" w:name="_GoBack"/>
       <w:bookmarkEnd w:id="0"/>
+      <w:r>
+        <w:rPr>
+          <w:rFonts w:ascii="Arial" w:hAnsi="Arial" w:cs="Arial"/>
+          <w:color w:val="333333"/>
+          <w:sz w:val="14"/>
+          <w:szCs w:val="14"/>
+        </w:rPr>
+        <w:t>geral.</w:t>
+      </w:r>
+    </w:p>
+    <w:p>
+      <w:pPr>
+        <w:pStyle w:val="NormalWeb"/>
+        <w:shd w:val="clear" w:color="auto" w:fill="FFFFFF"/>
+        <w:spacing w:before="0" w:beforeAutospacing="0" w:after="150" w:afterAutospacing="0"/>
+        <w:rPr>
+          <w:rFonts w:ascii="Arial" w:hAnsi="Arial" w:cs="Arial"/>
+          <w:color w:val="333333"/>
+          <w:sz w:val="22"/>
+          <w:szCs w:val="22"/>
+        </w:rPr>
+      </w:pPr>
+    </w:p>
+    <w:p>
+      <w:pPr>
+        <w:pStyle w:val="NormalWeb"/>
+        <w:shd w:val="clear" w:color="auto" w:fill="FFFFFF"/>
+        <w:spacing w:before="0" w:beforeAutospacing="0" w:after="150" w:afterAutospacing="0"/>
+        <w:rPr>
+          <w:rFonts w:ascii="Arial" w:hAnsi="Arial" w:cs="Arial"/>
+          <w:color w:val="333333"/>
+          <w:sz w:val="22"/>
+          <w:szCs w:val="22"/>
+        </w:rPr>
+      </w:pPr>
+    </w:p>
+    <w:p>
+      <w:pPr>
+        <w:pStyle w:val="NormalWeb"/>
+        <w:shd w:val="clear" w:color="auto" w:fill="FFFFFF"/>
+        <w:spacing w:before="0" w:beforeAutospacing="0" w:after="150" w:afterAutospacing="0"/>
+        <w:rPr>
+          <w:rFonts w:ascii="Arial" w:hAnsi="Arial" w:cs="Arial"/>
+          <w:color w:val="333333"/>
+          <w:sz w:val="14"/>
+          <w:szCs w:val="14"/>
+        </w:rPr>
+      </w:pPr>
+    </w:p>
+    <w:p>
+      <w:pPr>
+        <w:pStyle w:val="NormalWeb"/>
+        <w:shd w:val="clear" w:color="auto" w:fill="FFFFFF"/>
+        <w:spacing w:before="0" w:beforeAutospacing="0" w:after="150" w:afterAutospacing="0"/>
+        <w:rPr>
+          <w:rFonts w:ascii="Arial" w:hAnsi="Arial" w:cs="Arial"/>
+          <w:color w:val="333333"/>
+          <w:sz w:val="14"/>
+          <w:szCs w:val="14"/>
+        </w:rPr>
+      </w:pPr>
+    </w:p>
+    <w:p>
+      <w:pPr>
+        <w:rPr>
+          <w:sz w:val="14"/>
+          <w:szCs w:val="14"/>
+        </w:rPr>
+      </w:pPr>
     </w:p>
     <w:sectPr>
       <w:pgSz w:w="11906" w:h="16838"/>

</xml_diff>